<commit_message>
Se agrego Articulo de Investigacion
</commit_message>
<xml_diff>
--- a/Documentacion/BITACORA DE REUNIONES_Grupo B.docx
+++ b/Documentacion/BITACORA DE REUNIONES_Grupo B.docx
@@ -6688,7 +6688,7 @@
             </wp:anchor>
           </w:drawing>
         </mc:Choice>
-        <mc:Fallback xmlns:sl="http://schemas.openxmlformats.org/schemaLibrary/2006/main" xmlns:a="http://schemas.openxmlformats.org/drawingml/2006/main" xmlns:pic="http://schemas.openxmlformats.org/drawingml/2006/picture" xmlns:c="http://schemas.openxmlformats.org/drawingml/2006/chart" xmlns:lc="http://schemas.openxmlformats.org/drawingml/2006/lockedCanvas" xmlns:dgm="http://schemas.openxmlformats.org/drawingml/2006/diagram" xmlns="http://schemas.microsoft.com/office/tasks/2019/documenttasks" xmlns:cr="http://schemas.microsoft.com/office/comments/2020/reactions">
+        <mc:Fallback xmlns:cr="http://schemas.microsoft.com/office/comments/2020/reactions" xmlns="http://schemas.microsoft.com/office/tasks/2019/documenttasks" xmlns:dgm="http://schemas.openxmlformats.org/drawingml/2006/diagram" xmlns:lc="http://schemas.openxmlformats.org/drawingml/2006/lockedCanvas" xmlns:c="http://schemas.openxmlformats.org/drawingml/2006/chart" xmlns:pic="http://schemas.openxmlformats.org/drawingml/2006/picture" xmlns:a="http://schemas.openxmlformats.org/drawingml/2006/main" xmlns:sl="http://schemas.openxmlformats.org/schemaLibrary/2006/main">
           <w:drawing>
             <wp:anchor allowOverlap="1" behindDoc="0" distB="4294967295" distT="4294967295" distL="114300" distR="114300" hidden="0" layoutInCell="1" locked="0" relativeHeight="0" simplePos="0">
               <wp:simplePos x="0" y="0"/>
@@ -6947,7 +6947,14 @@
         <w:sz w:val="20"/>
         <w:szCs w:val="20"/>
       </w:rPr>
-      <w:t>40%</w:t>
+      <w:t>5</w:t>
+    </w:r>
+    <w:r>
+      <w:rPr>
+        <w:sz w:val="20"/>
+        <w:szCs w:val="20"/>
+      </w:rPr>
+      <w:t>0%</w:t>
     </w:r>
     <w:r>
       <w:rPr>
@@ -6999,7 +7006,7 @@
             </wp:anchor>
           </w:drawing>
         </mc:Choice>
-        <mc:Fallback xmlns:sl="http://schemas.openxmlformats.org/schemaLibrary/2006/main" xmlns:a="http://schemas.openxmlformats.org/drawingml/2006/main" xmlns:pic="http://schemas.openxmlformats.org/drawingml/2006/picture" xmlns:c="http://schemas.openxmlformats.org/drawingml/2006/chart" xmlns:lc="http://schemas.openxmlformats.org/drawingml/2006/lockedCanvas" xmlns:dgm="http://schemas.openxmlformats.org/drawingml/2006/diagram" xmlns="http://schemas.microsoft.com/office/tasks/2019/documenttasks" xmlns:cr="http://schemas.microsoft.com/office/comments/2020/reactions">
+        <mc:Fallback xmlns:cr="http://schemas.microsoft.com/office/comments/2020/reactions" xmlns="http://schemas.microsoft.com/office/tasks/2019/documenttasks" xmlns:dgm="http://schemas.openxmlformats.org/drawingml/2006/diagram" xmlns:lc="http://schemas.openxmlformats.org/drawingml/2006/lockedCanvas" xmlns:c="http://schemas.openxmlformats.org/drawingml/2006/chart" xmlns:pic="http://schemas.openxmlformats.org/drawingml/2006/picture" xmlns:a="http://schemas.openxmlformats.org/drawingml/2006/main" xmlns:sl="http://schemas.openxmlformats.org/schemaLibrary/2006/main">
           <w:drawing>
             <wp:anchor allowOverlap="1" behindDoc="0" distB="4294967295" distT="4294967295" distL="114300" distR="114300" hidden="0" layoutInCell="1" locked="0" relativeHeight="0" simplePos="0">
               <wp:simplePos x="0" y="0"/>
@@ -7825,6 +7832,50 @@
       <w:contextualSpacing/>
     </w:pPr>
   </w:style>
+  <w:style w:type="paragraph" w:styleId="Encabezado">
+    <w:name w:val="header"/>
+    <w:basedOn w:val="Normal"/>
+    <w:link w:val="EncabezadoCar"/>
+    <w:uiPriority w:val="99"/>
+    <w:unhideWhenUsed/>
+    <w:rsid w:val="0077631C"/>
+    <w:pPr>
+      <w:tabs>
+        <w:tab w:val="center" w:pos="4252"/>
+        <w:tab w:val="right" w:pos="8504"/>
+      </w:tabs>
+      <w:spacing w:after="0" w:line="240" w:lineRule="auto"/>
+    </w:pPr>
+  </w:style>
+  <w:style w:type="character" w:customStyle="1" w:styleId="EncabezadoCar">
+    <w:name w:val="Encabezado Car"/>
+    <w:basedOn w:val="Fuentedeprrafopredeter"/>
+    <w:link w:val="Encabezado"/>
+    <w:uiPriority w:val="99"/>
+    <w:rsid w:val="0077631C"/>
+  </w:style>
+  <w:style w:type="paragraph" w:styleId="Piedepgina">
+    <w:name w:val="footer"/>
+    <w:basedOn w:val="Normal"/>
+    <w:link w:val="PiedepginaCar"/>
+    <w:uiPriority w:val="99"/>
+    <w:unhideWhenUsed/>
+    <w:rsid w:val="0077631C"/>
+    <w:pPr>
+      <w:tabs>
+        <w:tab w:val="center" w:pos="4252"/>
+        <w:tab w:val="right" w:pos="8504"/>
+      </w:tabs>
+      <w:spacing w:after="0" w:line="240" w:lineRule="auto"/>
+    </w:pPr>
+  </w:style>
+  <w:style w:type="character" w:customStyle="1" w:styleId="PiedepginaCar">
+    <w:name w:val="Pie de página Car"/>
+    <w:basedOn w:val="Fuentedeprrafopredeter"/>
+    <w:link w:val="Piedepgina"/>
+    <w:uiPriority w:val="99"/>
+    <w:rsid w:val="0077631C"/>
+  </w:style>
 </w:styles>
 </file>
 

</xml_diff>

<commit_message>
agregando nuevos archivos de documentacion
</commit_message>
<xml_diff>
--- a/Documentacion/BITACORA DE REUNIONES_Grupo B.docx
+++ b/Documentacion/BITACORA DE REUNIONES_Grupo B.docx
@@ -1,6 +1,6 @@
 
 <file path=word/document.xml><?xml version="1.0" encoding="utf-8"?>
-<w:document xmlns:wpc="http://schemas.microsoft.com/office/word/2010/wordprocessingCanvas" xmlns:cx="http://schemas.microsoft.com/office/drawing/2014/chartex" xmlns:cx1="http://schemas.microsoft.com/office/drawing/2015/9/8/chartex" xmlns:cx2="http://schemas.microsoft.com/office/drawing/2015/10/21/chartex" xmlns:cx3="http://schemas.microsoft.com/office/drawing/2016/5/9/chartex" xmlns:cx4="http://schemas.microsoft.com/office/drawing/2016/5/10/chartex" xmlns:cx5="http://schemas.microsoft.com/office/drawing/2016/5/11/chartex" xmlns:cx6="http://schemas.microsoft.com/office/drawing/2016/5/12/chartex" xmlns:cx7="http://schemas.microsoft.com/office/drawing/2016/5/13/chartex" xmlns:cx8="http://schemas.microsoft.com/office/drawing/2016/5/14/chartex" xmlns:mc="http://schemas.openxmlformats.org/markup-compatibility/2006" xmlns:aink="http://schemas.microsoft.com/office/drawing/2016/ink" xmlns:am3d="http://schemas.microsoft.com/office/drawing/2017/model3d" xmlns:o="urn:schemas-microsoft-com:office:office" xmlns:oel="http://schemas.microsoft.com/office/2019/extlst" xmlns:r="http://schemas.openxmlformats.org/officeDocument/2006/relationships" xmlns:m="http://schemas.openxmlformats.org/officeDocument/2006/math" xmlns:v="urn:schemas-microsoft-com:vml" xmlns:wp14="http://schemas.microsoft.com/office/word/2010/wordprocessingDrawing" xmlns:wp="http://schemas.openxmlformats.org/drawingml/2006/wordprocessingDrawing" xmlns:w10="urn:schemas-microsoft-com:office:word" xmlns:w="http://schemas.openxmlformats.org/wordprocessingml/2006/main" xmlns:w14="http://schemas.microsoft.com/office/word/2010/wordml" xmlns:w15="http://schemas.microsoft.com/office/word/2012/wordml" xmlns:w16cex="http://schemas.microsoft.com/office/word/2018/wordml/cex" xmlns:w16cid="http://schemas.microsoft.com/office/word/2016/wordml/cid" xmlns:w16="http://schemas.microsoft.com/office/word/2018/wordml" xmlns:w16du="http://schemas.microsoft.com/office/word/2023/wordml/word16du" xmlns:w16sdtdh="http://schemas.microsoft.com/office/word/2020/wordml/sdtdatahash" xmlns:w16se="http://schemas.microsoft.com/office/word/2015/wordml/symex" xmlns:wpg="http://schemas.microsoft.com/office/word/2010/wordprocessingGroup" xmlns:wpi="http://schemas.microsoft.com/office/word/2010/wordprocessingInk" xmlns:wne="http://schemas.microsoft.com/office/word/2006/wordml" xmlns:wps="http://schemas.microsoft.com/office/word/2010/wordprocessingShape" mc:Ignorable="w14 w15 w16se w16cid w16 w16cex w16sdtdh w16du wp14">
+<w:document xmlns:wpc="http://schemas.microsoft.com/office/word/2010/wordprocessingCanvas" xmlns:cx="http://schemas.microsoft.com/office/drawing/2014/chartex" xmlns:cx1="http://schemas.microsoft.com/office/drawing/2015/9/8/chartex" xmlns:cx2="http://schemas.microsoft.com/office/drawing/2015/10/21/chartex" xmlns:cx3="http://schemas.microsoft.com/office/drawing/2016/5/9/chartex" xmlns:cx4="http://schemas.microsoft.com/office/drawing/2016/5/10/chartex" xmlns:cx5="http://schemas.microsoft.com/office/drawing/2016/5/11/chartex" xmlns:cx6="http://schemas.microsoft.com/office/drawing/2016/5/12/chartex" xmlns:cx7="http://schemas.microsoft.com/office/drawing/2016/5/13/chartex" xmlns:cx8="http://schemas.microsoft.com/office/drawing/2016/5/14/chartex" xmlns:mc="http://schemas.openxmlformats.org/markup-compatibility/2006" xmlns:aink="http://schemas.microsoft.com/office/drawing/2016/ink" xmlns:am3d="http://schemas.microsoft.com/office/drawing/2017/model3d" xmlns:o="urn:schemas-microsoft-com:office:office" xmlns:oel="http://schemas.microsoft.com/office/2019/extlst" xmlns:r="http://schemas.openxmlformats.org/officeDocument/2006/relationships" xmlns:m="http://schemas.openxmlformats.org/officeDocument/2006/math" xmlns:v="urn:schemas-microsoft-com:vml" xmlns:wp14="http://schemas.microsoft.com/office/word/2010/wordprocessingDrawing" xmlns:wp="http://schemas.openxmlformats.org/drawingml/2006/wordprocessingDrawing" xmlns:w10="urn:schemas-microsoft-com:office:word" xmlns:w="http://schemas.openxmlformats.org/wordprocessingml/2006/main" xmlns:w14="http://schemas.microsoft.com/office/word/2010/wordml" xmlns:w15="http://schemas.microsoft.com/office/word/2012/wordml" xmlns:w16cex="http://schemas.microsoft.com/office/word/2018/wordml/cex" xmlns:w16cid="http://schemas.microsoft.com/office/word/2016/wordml/cid" xmlns:w16="http://schemas.microsoft.com/office/word/2018/wordml" xmlns:w16du="http://schemas.microsoft.com/office/word/2023/wordml/word16du" xmlns:w16sdtdh="http://schemas.microsoft.com/office/word/2020/wordml/sdtdatahash" xmlns:w16sdtfl="http://schemas.microsoft.com/office/word/2024/wordml/sdtformatlock" xmlns:w16se="http://schemas.microsoft.com/office/word/2015/wordml/symex" xmlns:wpg="http://schemas.microsoft.com/office/word/2010/wordprocessingGroup" xmlns:wpi="http://schemas.microsoft.com/office/word/2010/wordprocessingInk" xmlns:wne="http://schemas.microsoft.com/office/word/2006/wordml" xmlns:wps="http://schemas.microsoft.com/office/word/2010/wordprocessingShape" mc:Ignorable="w14 w15 w16se w16cid w16 w16cex w16sdtdh w16sdtfl w16du wp14">
   <w:body>
     <w:p>
       <w:pPr>
@@ -723,9 +723,83 @@
                 <w:sz w:val="28"/>
                 <w:szCs w:val="28"/>
               </w:rPr>
-              <w:t xml:space="preserve">Nadia Nallely Baquerizo </w:t>
-            </w:r>
-            <w:proofErr w:type="spellStart"/>
+              <w:t>Nadia Nallely Baquerizo Avila</w:t>
+            </w:r>
+          </w:p>
+        </w:tc>
+        <w:tc>
+          <w:tcPr>
+            <w:tcW w:w="3181" w:type="dxa"/>
+            <w:vAlign w:val="center"/>
+          </w:tcPr>
+          <w:p>
+            <w:pPr>
+              <w:jc w:val="center"/>
+              <w:rPr>
+                <w:rFonts w:ascii="Arial" w:eastAsia="Arial" w:hAnsi="Arial" w:cs="Arial"/>
+                <w:i/>
+                <w:sz w:val="24"/>
+                <w:szCs w:val="24"/>
+              </w:rPr>
+            </w:pPr>
+            <w:r>
+              <w:rPr>
+                <w:rFonts w:ascii="Arial" w:eastAsia="Arial" w:hAnsi="Arial" w:cs="Arial"/>
+                <w:i/>
+                <w:sz w:val="24"/>
+                <w:szCs w:val="24"/>
+              </w:rPr>
+              <w:t>Desarrollador</w:t>
+            </w:r>
+          </w:p>
+        </w:tc>
+        <w:tc>
+          <w:tcPr>
+            <w:tcW w:w="3402" w:type="dxa"/>
+            <w:vAlign w:val="center"/>
+          </w:tcPr>
+          <w:p>
+            <w:pPr>
+              <w:jc w:val="center"/>
+              <w:rPr>
+                <w:rFonts w:ascii="Arial" w:eastAsia="Arial" w:hAnsi="Arial" w:cs="Arial"/>
+                <w:i/>
+                <w:sz w:val="24"/>
+                <w:szCs w:val="24"/>
+              </w:rPr>
+            </w:pPr>
+            <w:r>
+              <w:rPr>
+                <w:rFonts w:ascii="Arial" w:eastAsia="Arial" w:hAnsi="Arial" w:cs="Arial"/>
+                <w:i/>
+                <w:sz w:val="24"/>
+                <w:szCs w:val="24"/>
+              </w:rPr>
+              <w:t>100%</w:t>
+            </w:r>
+          </w:p>
+        </w:tc>
+      </w:tr>
+      <w:tr>
+        <w:tc>
+          <w:tcPr>
+            <w:tcW w:w="3340" w:type="dxa"/>
+            <w:vAlign w:val="center"/>
+          </w:tcPr>
+          <w:p>
+            <w:pPr>
+              <w:tabs>
+                <w:tab w:val="left" w:pos="1395"/>
+              </w:tabs>
+              <w:spacing w:after="160"/>
+              <w:jc w:val="center"/>
+              <w:rPr>
+                <w:rFonts w:ascii="Arial" w:eastAsia="Arial" w:hAnsi="Arial" w:cs="Arial"/>
+                <w:i/>
+                <w:sz w:val="24"/>
+                <w:szCs w:val="24"/>
+              </w:rPr>
+            </w:pPr>
             <w:r>
               <w:rPr>
                 <w:rFonts w:ascii="Times New Roman" w:eastAsia="Times New Roman" w:hAnsi="Times New Roman" w:cs="Times New Roman"/>
@@ -733,9 +807,8 @@
                 <w:sz w:val="28"/>
                 <w:szCs w:val="28"/>
               </w:rPr>
-              <w:t>Avila</w:t>
-            </w:r>
-            <w:proofErr w:type="spellEnd"/>
+              <w:t>Ricardo Steven Castro Agudo</w:t>
+            </w:r>
           </w:p>
         </w:tc>
         <w:tc>
@@ -760,7 +833,7 @@
                 <w:sz w:val="24"/>
                 <w:szCs w:val="24"/>
               </w:rPr>
-              <w:t>Desarrollador</w:t>
+              <w:t>Documentación</w:t>
             </w:r>
           </w:p>
         </w:tc>
@@ -799,10 +872,6 @@
           </w:tcPr>
           <w:p>
             <w:pPr>
-              <w:tabs>
-                <w:tab w:val="left" w:pos="1395"/>
-              </w:tabs>
-              <w:spacing w:after="160"/>
               <w:jc w:val="center"/>
               <w:rPr>
                 <w:rFonts w:ascii="Arial" w:eastAsia="Arial" w:hAnsi="Arial" w:cs="Arial"/>
@@ -818,107 +887,7 @@
                 <w:sz w:val="28"/>
                 <w:szCs w:val="28"/>
               </w:rPr>
-              <w:t>Ricardo Steven Castro Agudo</w:t>
-            </w:r>
-          </w:p>
-        </w:tc>
-        <w:tc>
-          <w:tcPr>
-            <w:tcW w:w="3181" w:type="dxa"/>
-            <w:vAlign w:val="center"/>
-          </w:tcPr>
-          <w:p>
-            <w:pPr>
-              <w:jc w:val="center"/>
-              <w:rPr>
-                <w:rFonts w:ascii="Arial" w:eastAsia="Arial" w:hAnsi="Arial" w:cs="Arial"/>
-                <w:i/>
-                <w:sz w:val="24"/>
-                <w:szCs w:val="24"/>
-              </w:rPr>
-            </w:pPr>
-            <w:r>
-              <w:rPr>
-                <w:rFonts w:ascii="Arial" w:eastAsia="Arial" w:hAnsi="Arial" w:cs="Arial"/>
-                <w:i/>
-                <w:sz w:val="24"/>
-                <w:szCs w:val="24"/>
-              </w:rPr>
-              <w:t>Documentación</w:t>
-            </w:r>
-          </w:p>
-        </w:tc>
-        <w:tc>
-          <w:tcPr>
-            <w:tcW w:w="3402" w:type="dxa"/>
-            <w:vAlign w:val="center"/>
-          </w:tcPr>
-          <w:p>
-            <w:pPr>
-              <w:jc w:val="center"/>
-              <w:rPr>
-                <w:rFonts w:ascii="Arial" w:eastAsia="Arial" w:hAnsi="Arial" w:cs="Arial"/>
-                <w:i/>
-                <w:sz w:val="24"/>
-                <w:szCs w:val="24"/>
-              </w:rPr>
-            </w:pPr>
-            <w:r>
-              <w:rPr>
-                <w:rFonts w:ascii="Arial" w:eastAsia="Arial" w:hAnsi="Arial" w:cs="Arial"/>
-                <w:i/>
-                <w:sz w:val="24"/>
-                <w:szCs w:val="24"/>
-              </w:rPr>
-              <w:t>100%</w:t>
-            </w:r>
-          </w:p>
-        </w:tc>
-      </w:tr>
-      <w:tr>
-        <w:tc>
-          <w:tcPr>
-            <w:tcW w:w="3340" w:type="dxa"/>
-            <w:vAlign w:val="center"/>
-          </w:tcPr>
-          <w:p>
-            <w:pPr>
-              <w:jc w:val="center"/>
-              <w:rPr>
-                <w:rFonts w:ascii="Arial" w:eastAsia="Arial" w:hAnsi="Arial" w:cs="Arial"/>
-                <w:i/>
-                <w:sz w:val="24"/>
-                <w:szCs w:val="24"/>
-              </w:rPr>
-            </w:pPr>
-            <w:r>
-              <w:rPr>
-                <w:rFonts w:ascii="Times New Roman" w:eastAsia="Times New Roman" w:hAnsi="Times New Roman" w:cs="Times New Roman"/>
-                <w:color w:val="1D2125"/>
-                <w:sz w:val="28"/>
-                <w:szCs w:val="28"/>
-              </w:rPr>
-              <w:t xml:space="preserve">Edwin </w:t>
-            </w:r>
-            <w:proofErr w:type="spellStart"/>
-            <w:r>
-              <w:rPr>
-                <w:rFonts w:ascii="Times New Roman" w:eastAsia="Times New Roman" w:hAnsi="Times New Roman" w:cs="Times New Roman"/>
-                <w:color w:val="1D2125"/>
-                <w:sz w:val="28"/>
-                <w:szCs w:val="28"/>
-              </w:rPr>
-              <w:t>Elieser</w:t>
-            </w:r>
-            <w:proofErr w:type="spellEnd"/>
-            <w:r>
-              <w:rPr>
-                <w:rFonts w:ascii="Times New Roman" w:eastAsia="Times New Roman" w:hAnsi="Times New Roman" w:cs="Times New Roman"/>
-                <w:color w:val="1D2125"/>
-                <w:sz w:val="28"/>
-                <w:szCs w:val="28"/>
-              </w:rPr>
-              <w:t xml:space="preserve"> Franco Cruz</w:t>
+              <w:t>Edwin Elieser Franco Cruz</w:t>
             </w:r>
           </w:p>
         </w:tc>
@@ -2008,9 +1977,83 @@
                 <w:sz w:val="28"/>
                 <w:szCs w:val="28"/>
               </w:rPr>
-              <w:t xml:space="preserve">Nadia Nallely Baquerizo </w:t>
-            </w:r>
-            <w:proofErr w:type="spellStart"/>
+              <w:t>Nadia Nallely Baquerizo Avila</w:t>
+            </w:r>
+          </w:p>
+        </w:tc>
+        <w:tc>
+          <w:tcPr>
+            <w:tcW w:w="3181" w:type="dxa"/>
+            <w:vAlign w:val="center"/>
+          </w:tcPr>
+          <w:p>
+            <w:pPr>
+              <w:jc w:val="center"/>
+              <w:rPr>
+                <w:rFonts w:ascii="Arial" w:eastAsia="Arial" w:hAnsi="Arial" w:cs="Arial"/>
+                <w:i/>
+                <w:sz w:val="24"/>
+                <w:szCs w:val="24"/>
+              </w:rPr>
+            </w:pPr>
+            <w:r>
+              <w:rPr>
+                <w:rFonts w:ascii="Arial" w:eastAsia="Arial" w:hAnsi="Arial" w:cs="Arial"/>
+                <w:i/>
+                <w:sz w:val="24"/>
+                <w:szCs w:val="24"/>
+              </w:rPr>
+              <w:t>Documentación</w:t>
+            </w:r>
+          </w:p>
+        </w:tc>
+        <w:tc>
+          <w:tcPr>
+            <w:tcW w:w="3402" w:type="dxa"/>
+            <w:vAlign w:val="center"/>
+          </w:tcPr>
+          <w:p>
+            <w:pPr>
+              <w:jc w:val="center"/>
+              <w:rPr>
+                <w:rFonts w:ascii="Arial" w:eastAsia="Arial" w:hAnsi="Arial" w:cs="Arial"/>
+                <w:i/>
+                <w:sz w:val="24"/>
+                <w:szCs w:val="24"/>
+              </w:rPr>
+            </w:pPr>
+            <w:r>
+              <w:rPr>
+                <w:rFonts w:ascii="Arial" w:eastAsia="Arial" w:hAnsi="Arial" w:cs="Arial"/>
+                <w:i/>
+                <w:sz w:val="24"/>
+                <w:szCs w:val="24"/>
+              </w:rPr>
+              <w:t>100%</w:t>
+            </w:r>
+          </w:p>
+        </w:tc>
+      </w:tr>
+      <w:tr>
+        <w:tc>
+          <w:tcPr>
+            <w:tcW w:w="3340" w:type="dxa"/>
+            <w:vAlign w:val="center"/>
+          </w:tcPr>
+          <w:p>
+            <w:pPr>
+              <w:tabs>
+                <w:tab w:val="left" w:pos="1395"/>
+              </w:tabs>
+              <w:spacing w:after="160"/>
+              <w:jc w:val="center"/>
+              <w:rPr>
+                <w:rFonts w:ascii="Arial" w:eastAsia="Arial" w:hAnsi="Arial" w:cs="Arial"/>
+                <w:i/>
+                <w:sz w:val="24"/>
+                <w:szCs w:val="24"/>
+              </w:rPr>
+            </w:pPr>
             <w:r>
               <w:rPr>
                 <w:rFonts w:ascii="Times New Roman" w:eastAsia="Times New Roman" w:hAnsi="Times New Roman" w:cs="Times New Roman"/>
@@ -2018,9 +2061,8 @@
                 <w:sz w:val="28"/>
                 <w:szCs w:val="28"/>
               </w:rPr>
-              <w:t>Avila</w:t>
-            </w:r>
-            <w:proofErr w:type="spellEnd"/>
+              <w:t>Ricardo Steven Castro Agudo</w:t>
+            </w:r>
           </w:p>
         </w:tc>
         <w:tc>
@@ -2045,7 +2087,7 @@
                 <w:sz w:val="24"/>
                 <w:szCs w:val="24"/>
               </w:rPr>
-              <w:t>Documentación</w:t>
+              <w:t>Desarrollador</w:t>
             </w:r>
           </w:p>
         </w:tc>
@@ -2084,10 +2126,6 @@
           </w:tcPr>
           <w:p>
             <w:pPr>
-              <w:tabs>
-                <w:tab w:val="left" w:pos="1395"/>
-              </w:tabs>
-              <w:spacing w:after="160"/>
               <w:jc w:val="center"/>
               <w:rPr>
                 <w:rFonts w:ascii="Arial" w:eastAsia="Arial" w:hAnsi="Arial" w:cs="Arial"/>
@@ -2103,107 +2141,7 @@
                 <w:sz w:val="28"/>
                 <w:szCs w:val="28"/>
               </w:rPr>
-              <w:t>Ricardo Steven Castro Agudo</w:t>
-            </w:r>
-          </w:p>
-        </w:tc>
-        <w:tc>
-          <w:tcPr>
-            <w:tcW w:w="3181" w:type="dxa"/>
-            <w:vAlign w:val="center"/>
-          </w:tcPr>
-          <w:p>
-            <w:pPr>
-              <w:jc w:val="center"/>
-              <w:rPr>
-                <w:rFonts w:ascii="Arial" w:eastAsia="Arial" w:hAnsi="Arial" w:cs="Arial"/>
-                <w:i/>
-                <w:sz w:val="24"/>
-                <w:szCs w:val="24"/>
-              </w:rPr>
-            </w:pPr>
-            <w:r>
-              <w:rPr>
-                <w:rFonts w:ascii="Arial" w:eastAsia="Arial" w:hAnsi="Arial" w:cs="Arial"/>
-                <w:i/>
-                <w:sz w:val="24"/>
-                <w:szCs w:val="24"/>
-              </w:rPr>
-              <w:t>Desarrollador</w:t>
-            </w:r>
-          </w:p>
-        </w:tc>
-        <w:tc>
-          <w:tcPr>
-            <w:tcW w:w="3402" w:type="dxa"/>
-            <w:vAlign w:val="center"/>
-          </w:tcPr>
-          <w:p>
-            <w:pPr>
-              <w:jc w:val="center"/>
-              <w:rPr>
-                <w:rFonts w:ascii="Arial" w:eastAsia="Arial" w:hAnsi="Arial" w:cs="Arial"/>
-                <w:i/>
-                <w:sz w:val="24"/>
-                <w:szCs w:val="24"/>
-              </w:rPr>
-            </w:pPr>
-            <w:r>
-              <w:rPr>
-                <w:rFonts w:ascii="Arial" w:eastAsia="Arial" w:hAnsi="Arial" w:cs="Arial"/>
-                <w:i/>
-                <w:sz w:val="24"/>
-                <w:szCs w:val="24"/>
-              </w:rPr>
-              <w:t>100%</w:t>
-            </w:r>
-          </w:p>
-        </w:tc>
-      </w:tr>
-      <w:tr>
-        <w:tc>
-          <w:tcPr>
-            <w:tcW w:w="3340" w:type="dxa"/>
-            <w:vAlign w:val="center"/>
-          </w:tcPr>
-          <w:p>
-            <w:pPr>
-              <w:jc w:val="center"/>
-              <w:rPr>
-                <w:rFonts w:ascii="Arial" w:eastAsia="Arial" w:hAnsi="Arial" w:cs="Arial"/>
-                <w:i/>
-                <w:sz w:val="24"/>
-                <w:szCs w:val="24"/>
-              </w:rPr>
-            </w:pPr>
-            <w:r>
-              <w:rPr>
-                <w:rFonts w:ascii="Times New Roman" w:eastAsia="Times New Roman" w:hAnsi="Times New Roman" w:cs="Times New Roman"/>
-                <w:color w:val="1D2125"/>
-                <w:sz w:val="28"/>
-                <w:szCs w:val="28"/>
-              </w:rPr>
-              <w:t xml:space="preserve">Edwin </w:t>
-            </w:r>
-            <w:proofErr w:type="spellStart"/>
-            <w:r>
-              <w:rPr>
-                <w:rFonts w:ascii="Times New Roman" w:eastAsia="Times New Roman" w:hAnsi="Times New Roman" w:cs="Times New Roman"/>
-                <w:color w:val="1D2125"/>
-                <w:sz w:val="28"/>
-                <w:szCs w:val="28"/>
-              </w:rPr>
-              <w:t>Elieser</w:t>
-            </w:r>
-            <w:proofErr w:type="spellEnd"/>
-            <w:r>
-              <w:rPr>
-                <w:rFonts w:ascii="Times New Roman" w:eastAsia="Times New Roman" w:hAnsi="Times New Roman" w:cs="Times New Roman"/>
-                <w:color w:val="1D2125"/>
-                <w:sz w:val="28"/>
-                <w:szCs w:val="28"/>
-              </w:rPr>
-              <w:t xml:space="preserve"> Franco Cruz</w:t>
+              <w:t>Edwin Elieser Franco Cruz</w:t>
             </w:r>
           </w:p>
         </w:tc>
@@ -3262,9 +3200,83 @@
                 <w:sz w:val="28"/>
                 <w:szCs w:val="28"/>
               </w:rPr>
-              <w:t xml:space="preserve">Nadia Nallely Baquerizo </w:t>
-            </w:r>
-            <w:proofErr w:type="spellStart"/>
+              <w:t>Nadia Nallely Baquerizo Avila</w:t>
+            </w:r>
+          </w:p>
+        </w:tc>
+        <w:tc>
+          <w:tcPr>
+            <w:tcW w:w="3181" w:type="dxa"/>
+            <w:vAlign w:val="center"/>
+          </w:tcPr>
+          <w:p>
+            <w:pPr>
+              <w:jc w:val="center"/>
+              <w:rPr>
+                <w:rFonts w:ascii="Arial" w:eastAsia="Arial" w:hAnsi="Arial" w:cs="Arial"/>
+                <w:i/>
+                <w:sz w:val="24"/>
+                <w:szCs w:val="24"/>
+              </w:rPr>
+            </w:pPr>
+            <w:r>
+              <w:rPr>
+                <w:rFonts w:ascii="Arial" w:eastAsia="Arial" w:hAnsi="Arial" w:cs="Arial"/>
+                <w:i/>
+                <w:sz w:val="24"/>
+                <w:szCs w:val="24"/>
+              </w:rPr>
+              <w:t>Documentación</w:t>
+            </w:r>
+          </w:p>
+        </w:tc>
+        <w:tc>
+          <w:tcPr>
+            <w:tcW w:w="3402" w:type="dxa"/>
+            <w:vAlign w:val="center"/>
+          </w:tcPr>
+          <w:p>
+            <w:pPr>
+              <w:jc w:val="center"/>
+              <w:rPr>
+                <w:rFonts w:ascii="Arial" w:eastAsia="Arial" w:hAnsi="Arial" w:cs="Arial"/>
+                <w:i/>
+                <w:sz w:val="24"/>
+                <w:szCs w:val="24"/>
+              </w:rPr>
+            </w:pPr>
+            <w:r>
+              <w:rPr>
+                <w:rFonts w:ascii="Arial" w:eastAsia="Arial" w:hAnsi="Arial" w:cs="Arial"/>
+                <w:i/>
+                <w:sz w:val="24"/>
+                <w:szCs w:val="24"/>
+              </w:rPr>
+              <w:t>100%</w:t>
+            </w:r>
+          </w:p>
+        </w:tc>
+      </w:tr>
+      <w:tr>
+        <w:tc>
+          <w:tcPr>
+            <w:tcW w:w="3340" w:type="dxa"/>
+            <w:vAlign w:val="center"/>
+          </w:tcPr>
+          <w:p>
+            <w:pPr>
+              <w:tabs>
+                <w:tab w:val="left" w:pos="1395"/>
+              </w:tabs>
+              <w:spacing w:after="160"/>
+              <w:jc w:val="center"/>
+              <w:rPr>
+                <w:rFonts w:ascii="Arial" w:eastAsia="Arial" w:hAnsi="Arial" w:cs="Arial"/>
+                <w:i/>
+                <w:sz w:val="24"/>
+                <w:szCs w:val="24"/>
+              </w:rPr>
+            </w:pPr>
             <w:r>
               <w:rPr>
                 <w:rFonts w:ascii="Times New Roman" w:eastAsia="Times New Roman" w:hAnsi="Times New Roman" w:cs="Times New Roman"/>
@@ -3272,9 +3284,8 @@
                 <w:sz w:val="28"/>
                 <w:szCs w:val="28"/>
               </w:rPr>
-              <w:t>Avila</w:t>
-            </w:r>
-            <w:proofErr w:type="spellEnd"/>
+              <w:t>Ricardo Steven Castro Agudo</w:t>
+            </w:r>
           </w:p>
         </w:tc>
         <w:tc>
@@ -3299,7 +3310,7 @@
                 <w:sz w:val="24"/>
                 <w:szCs w:val="24"/>
               </w:rPr>
-              <w:t>Documentación</w:t>
+              <w:t>Desarrollador</w:t>
             </w:r>
           </w:p>
         </w:tc>
@@ -3338,10 +3349,6 @@
           </w:tcPr>
           <w:p>
             <w:pPr>
-              <w:tabs>
-                <w:tab w:val="left" w:pos="1395"/>
-              </w:tabs>
-              <w:spacing w:after="160"/>
               <w:jc w:val="center"/>
               <w:rPr>
                 <w:rFonts w:ascii="Arial" w:eastAsia="Arial" w:hAnsi="Arial" w:cs="Arial"/>
@@ -3357,107 +3364,7 @@
                 <w:sz w:val="28"/>
                 <w:szCs w:val="28"/>
               </w:rPr>
-              <w:t>Ricardo Steven Castro Agudo</w:t>
-            </w:r>
-          </w:p>
-        </w:tc>
-        <w:tc>
-          <w:tcPr>
-            <w:tcW w:w="3181" w:type="dxa"/>
-            <w:vAlign w:val="center"/>
-          </w:tcPr>
-          <w:p>
-            <w:pPr>
-              <w:jc w:val="center"/>
-              <w:rPr>
-                <w:rFonts w:ascii="Arial" w:eastAsia="Arial" w:hAnsi="Arial" w:cs="Arial"/>
-                <w:i/>
-                <w:sz w:val="24"/>
-                <w:szCs w:val="24"/>
-              </w:rPr>
-            </w:pPr>
-            <w:r>
-              <w:rPr>
-                <w:rFonts w:ascii="Arial" w:eastAsia="Arial" w:hAnsi="Arial" w:cs="Arial"/>
-                <w:i/>
-                <w:sz w:val="24"/>
-                <w:szCs w:val="24"/>
-              </w:rPr>
-              <w:t>Desarrollador</w:t>
-            </w:r>
-          </w:p>
-        </w:tc>
-        <w:tc>
-          <w:tcPr>
-            <w:tcW w:w="3402" w:type="dxa"/>
-            <w:vAlign w:val="center"/>
-          </w:tcPr>
-          <w:p>
-            <w:pPr>
-              <w:jc w:val="center"/>
-              <w:rPr>
-                <w:rFonts w:ascii="Arial" w:eastAsia="Arial" w:hAnsi="Arial" w:cs="Arial"/>
-                <w:i/>
-                <w:sz w:val="24"/>
-                <w:szCs w:val="24"/>
-              </w:rPr>
-            </w:pPr>
-            <w:r>
-              <w:rPr>
-                <w:rFonts w:ascii="Arial" w:eastAsia="Arial" w:hAnsi="Arial" w:cs="Arial"/>
-                <w:i/>
-                <w:sz w:val="24"/>
-                <w:szCs w:val="24"/>
-              </w:rPr>
-              <w:t>100%</w:t>
-            </w:r>
-          </w:p>
-        </w:tc>
-      </w:tr>
-      <w:tr>
-        <w:tc>
-          <w:tcPr>
-            <w:tcW w:w="3340" w:type="dxa"/>
-            <w:vAlign w:val="center"/>
-          </w:tcPr>
-          <w:p>
-            <w:pPr>
-              <w:jc w:val="center"/>
-              <w:rPr>
-                <w:rFonts w:ascii="Arial" w:eastAsia="Arial" w:hAnsi="Arial" w:cs="Arial"/>
-                <w:i/>
-                <w:sz w:val="24"/>
-                <w:szCs w:val="24"/>
-              </w:rPr>
-            </w:pPr>
-            <w:r>
-              <w:rPr>
-                <w:rFonts w:ascii="Times New Roman" w:eastAsia="Times New Roman" w:hAnsi="Times New Roman" w:cs="Times New Roman"/>
-                <w:color w:val="1D2125"/>
-                <w:sz w:val="28"/>
-                <w:szCs w:val="28"/>
-              </w:rPr>
-              <w:t xml:space="preserve">Edwin </w:t>
-            </w:r>
-            <w:proofErr w:type="spellStart"/>
-            <w:r>
-              <w:rPr>
-                <w:rFonts w:ascii="Times New Roman" w:eastAsia="Times New Roman" w:hAnsi="Times New Roman" w:cs="Times New Roman"/>
-                <w:color w:val="1D2125"/>
-                <w:sz w:val="28"/>
-                <w:szCs w:val="28"/>
-              </w:rPr>
-              <w:t>Elieser</w:t>
-            </w:r>
-            <w:proofErr w:type="spellEnd"/>
-            <w:r>
-              <w:rPr>
-                <w:rFonts w:ascii="Times New Roman" w:eastAsia="Times New Roman" w:hAnsi="Times New Roman" w:cs="Times New Roman"/>
-                <w:color w:val="1D2125"/>
-                <w:sz w:val="28"/>
-                <w:szCs w:val="28"/>
-              </w:rPr>
-              <w:t xml:space="preserve"> Franco Cruz</w:t>
+              <w:t>Edwin Elieser Franco Cruz</w:t>
             </w:r>
           </w:p>
         </w:tc>
@@ -4587,9 +4494,83 @@
                 <w:sz w:val="28"/>
                 <w:szCs w:val="28"/>
               </w:rPr>
-              <w:t xml:space="preserve">Nadia Nallely Baquerizo </w:t>
-            </w:r>
-            <w:proofErr w:type="spellStart"/>
+              <w:t>Nadia Nallely Baquerizo Avila</w:t>
+            </w:r>
+          </w:p>
+        </w:tc>
+        <w:tc>
+          <w:tcPr>
+            <w:tcW w:w="3181" w:type="dxa"/>
+            <w:vAlign w:val="center"/>
+          </w:tcPr>
+          <w:p>
+            <w:pPr>
+              <w:jc w:val="center"/>
+              <w:rPr>
+                <w:rFonts w:ascii="Arial" w:eastAsia="Arial" w:hAnsi="Arial" w:cs="Arial"/>
+                <w:i/>
+                <w:sz w:val="24"/>
+                <w:szCs w:val="24"/>
+              </w:rPr>
+            </w:pPr>
+            <w:r>
+              <w:rPr>
+                <w:rFonts w:ascii="Arial" w:eastAsia="Arial" w:hAnsi="Arial" w:cs="Arial"/>
+                <w:i/>
+                <w:sz w:val="24"/>
+                <w:szCs w:val="24"/>
+              </w:rPr>
+              <w:t>Desarrollador</w:t>
+            </w:r>
+          </w:p>
+        </w:tc>
+        <w:tc>
+          <w:tcPr>
+            <w:tcW w:w="3402" w:type="dxa"/>
+            <w:vAlign w:val="center"/>
+          </w:tcPr>
+          <w:p>
+            <w:pPr>
+              <w:jc w:val="center"/>
+              <w:rPr>
+                <w:rFonts w:ascii="Arial" w:eastAsia="Arial" w:hAnsi="Arial" w:cs="Arial"/>
+                <w:i/>
+                <w:sz w:val="24"/>
+                <w:szCs w:val="24"/>
+              </w:rPr>
+            </w:pPr>
+            <w:r>
+              <w:rPr>
+                <w:rFonts w:ascii="Arial" w:eastAsia="Arial" w:hAnsi="Arial" w:cs="Arial"/>
+                <w:i/>
+                <w:sz w:val="24"/>
+                <w:szCs w:val="24"/>
+              </w:rPr>
+              <w:t>100%</w:t>
+            </w:r>
+          </w:p>
+        </w:tc>
+      </w:tr>
+      <w:tr>
+        <w:tc>
+          <w:tcPr>
+            <w:tcW w:w="3340" w:type="dxa"/>
+            <w:vAlign w:val="center"/>
+          </w:tcPr>
+          <w:p>
+            <w:pPr>
+              <w:tabs>
+                <w:tab w:val="left" w:pos="1395"/>
+              </w:tabs>
+              <w:spacing w:after="160"/>
+              <w:jc w:val="center"/>
+              <w:rPr>
+                <w:rFonts w:ascii="Arial" w:eastAsia="Arial" w:hAnsi="Arial" w:cs="Arial"/>
+                <w:i/>
+                <w:sz w:val="24"/>
+                <w:szCs w:val="24"/>
+              </w:rPr>
+            </w:pPr>
             <w:r>
               <w:rPr>
                 <w:rFonts w:ascii="Times New Roman" w:eastAsia="Times New Roman" w:hAnsi="Times New Roman" w:cs="Times New Roman"/>
@@ -4597,9 +4578,8 @@
                 <w:sz w:val="28"/>
                 <w:szCs w:val="28"/>
               </w:rPr>
-              <w:t>Avila</w:t>
-            </w:r>
-            <w:proofErr w:type="spellEnd"/>
+              <w:t>Ricardo Steven Castro Agudo</w:t>
+            </w:r>
           </w:p>
         </w:tc>
         <w:tc>
@@ -4624,7 +4604,7 @@
                 <w:sz w:val="24"/>
                 <w:szCs w:val="24"/>
               </w:rPr>
-              <w:t>Desarrollador</w:t>
+              <w:t>Documentación</w:t>
             </w:r>
           </w:p>
         </w:tc>
@@ -4663,10 +4643,6 @@
           </w:tcPr>
           <w:p>
             <w:pPr>
-              <w:tabs>
-                <w:tab w:val="left" w:pos="1395"/>
-              </w:tabs>
-              <w:spacing w:after="160"/>
               <w:jc w:val="center"/>
               <w:rPr>
                 <w:rFonts w:ascii="Arial" w:eastAsia="Arial" w:hAnsi="Arial" w:cs="Arial"/>
@@ -4682,107 +4658,7 @@
                 <w:sz w:val="28"/>
                 <w:szCs w:val="28"/>
               </w:rPr>
-              <w:t>Ricardo Steven Castro Agudo</w:t>
-            </w:r>
-          </w:p>
-        </w:tc>
-        <w:tc>
-          <w:tcPr>
-            <w:tcW w:w="3181" w:type="dxa"/>
-            <w:vAlign w:val="center"/>
-          </w:tcPr>
-          <w:p>
-            <w:pPr>
-              <w:jc w:val="center"/>
-              <w:rPr>
-                <w:rFonts w:ascii="Arial" w:eastAsia="Arial" w:hAnsi="Arial" w:cs="Arial"/>
-                <w:i/>
-                <w:sz w:val="24"/>
-                <w:szCs w:val="24"/>
-              </w:rPr>
-            </w:pPr>
-            <w:r>
-              <w:rPr>
-                <w:rFonts w:ascii="Arial" w:eastAsia="Arial" w:hAnsi="Arial" w:cs="Arial"/>
-                <w:i/>
-                <w:sz w:val="24"/>
-                <w:szCs w:val="24"/>
-              </w:rPr>
-              <w:t>Documentación</w:t>
-            </w:r>
-          </w:p>
-        </w:tc>
-        <w:tc>
-          <w:tcPr>
-            <w:tcW w:w="3402" w:type="dxa"/>
-            <w:vAlign w:val="center"/>
-          </w:tcPr>
-          <w:p>
-            <w:pPr>
-              <w:jc w:val="center"/>
-              <w:rPr>
-                <w:rFonts w:ascii="Arial" w:eastAsia="Arial" w:hAnsi="Arial" w:cs="Arial"/>
-                <w:i/>
-                <w:sz w:val="24"/>
-                <w:szCs w:val="24"/>
-              </w:rPr>
-            </w:pPr>
-            <w:r>
-              <w:rPr>
-                <w:rFonts w:ascii="Arial" w:eastAsia="Arial" w:hAnsi="Arial" w:cs="Arial"/>
-                <w:i/>
-                <w:sz w:val="24"/>
-                <w:szCs w:val="24"/>
-              </w:rPr>
-              <w:t>100%</w:t>
-            </w:r>
-          </w:p>
-        </w:tc>
-      </w:tr>
-      <w:tr>
-        <w:tc>
-          <w:tcPr>
-            <w:tcW w:w="3340" w:type="dxa"/>
-            <w:vAlign w:val="center"/>
-          </w:tcPr>
-          <w:p>
-            <w:pPr>
-              <w:jc w:val="center"/>
-              <w:rPr>
-                <w:rFonts w:ascii="Arial" w:eastAsia="Arial" w:hAnsi="Arial" w:cs="Arial"/>
-                <w:i/>
-                <w:sz w:val="24"/>
-                <w:szCs w:val="24"/>
-              </w:rPr>
-            </w:pPr>
-            <w:r>
-              <w:rPr>
-                <w:rFonts w:ascii="Times New Roman" w:eastAsia="Times New Roman" w:hAnsi="Times New Roman" w:cs="Times New Roman"/>
-                <w:color w:val="1D2125"/>
-                <w:sz w:val="28"/>
-                <w:szCs w:val="28"/>
-              </w:rPr>
-              <w:t xml:space="preserve">Edwin </w:t>
-            </w:r>
-            <w:proofErr w:type="spellStart"/>
-            <w:r>
-              <w:rPr>
-                <w:rFonts w:ascii="Times New Roman" w:eastAsia="Times New Roman" w:hAnsi="Times New Roman" w:cs="Times New Roman"/>
-                <w:color w:val="1D2125"/>
-                <w:sz w:val="28"/>
-                <w:szCs w:val="28"/>
-              </w:rPr>
-              <w:t>Elieser</w:t>
-            </w:r>
-            <w:proofErr w:type="spellEnd"/>
-            <w:r>
-              <w:rPr>
-                <w:rFonts w:ascii="Times New Roman" w:eastAsia="Times New Roman" w:hAnsi="Times New Roman" w:cs="Times New Roman"/>
-                <w:color w:val="1D2125"/>
-                <w:sz w:val="28"/>
-                <w:szCs w:val="28"/>
-              </w:rPr>
-              <w:t xml:space="preserve"> Franco Cruz</w:t>
+              <w:t>Edwin Elieser Franco Cruz</w:t>
             </w:r>
           </w:p>
         </w:tc>
@@ -5919,9 +5795,83 @@
                 <w:sz w:val="28"/>
                 <w:szCs w:val="28"/>
               </w:rPr>
-              <w:t xml:space="preserve">Nadia Nallely Baquerizo </w:t>
-            </w:r>
-            <w:proofErr w:type="spellStart"/>
+              <w:t>Nadia Nallely Baquerizo Avila</w:t>
+            </w:r>
+          </w:p>
+        </w:tc>
+        <w:tc>
+          <w:tcPr>
+            <w:tcW w:w="3181" w:type="dxa"/>
+            <w:vAlign w:val="center"/>
+          </w:tcPr>
+          <w:p>
+            <w:pPr>
+              <w:jc w:val="center"/>
+              <w:rPr>
+                <w:rFonts w:ascii="Arial" w:eastAsia="Arial" w:hAnsi="Arial" w:cs="Arial"/>
+                <w:i/>
+                <w:sz w:val="24"/>
+                <w:szCs w:val="24"/>
+              </w:rPr>
+            </w:pPr>
+            <w:r>
+              <w:rPr>
+                <w:rFonts w:ascii="Arial" w:eastAsia="Arial" w:hAnsi="Arial" w:cs="Arial"/>
+                <w:i/>
+                <w:sz w:val="24"/>
+                <w:szCs w:val="24"/>
+              </w:rPr>
+              <w:t>Desarrollador</w:t>
+            </w:r>
+          </w:p>
+        </w:tc>
+        <w:tc>
+          <w:tcPr>
+            <w:tcW w:w="3402" w:type="dxa"/>
+            <w:vAlign w:val="center"/>
+          </w:tcPr>
+          <w:p>
+            <w:pPr>
+              <w:jc w:val="center"/>
+              <w:rPr>
+                <w:rFonts w:ascii="Arial" w:eastAsia="Arial" w:hAnsi="Arial" w:cs="Arial"/>
+                <w:i/>
+                <w:sz w:val="24"/>
+                <w:szCs w:val="24"/>
+              </w:rPr>
+            </w:pPr>
+            <w:r>
+              <w:rPr>
+                <w:rFonts w:ascii="Arial" w:eastAsia="Arial" w:hAnsi="Arial" w:cs="Arial"/>
+                <w:i/>
+                <w:sz w:val="24"/>
+                <w:szCs w:val="24"/>
+              </w:rPr>
+              <w:t>100%</w:t>
+            </w:r>
+          </w:p>
+        </w:tc>
+      </w:tr>
+      <w:tr>
+        <w:tc>
+          <w:tcPr>
+            <w:tcW w:w="3340" w:type="dxa"/>
+            <w:vAlign w:val="center"/>
+          </w:tcPr>
+          <w:p>
+            <w:pPr>
+              <w:tabs>
+                <w:tab w:val="left" w:pos="1395"/>
+              </w:tabs>
+              <w:spacing w:after="160"/>
+              <w:jc w:val="center"/>
+              <w:rPr>
+                <w:rFonts w:ascii="Arial" w:eastAsia="Arial" w:hAnsi="Arial" w:cs="Arial"/>
+                <w:i/>
+                <w:sz w:val="24"/>
+                <w:szCs w:val="24"/>
+              </w:rPr>
+            </w:pPr>
             <w:r>
               <w:rPr>
                 <w:rFonts w:ascii="Times New Roman" w:eastAsia="Times New Roman" w:hAnsi="Times New Roman" w:cs="Times New Roman"/>
@@ -5929,9 +5879,8 @@
                 <w:sz w:val="28"/>
                 <w:szCs w:val="28"/>
               </w:rPr>
-              <w:t>Avila</w:t>
-            </w:r>
-            <w:proofErr w:type="spellEnd"/>
+              <w:t>Ricardo Steven Castro Agudo</w:t>
+            </w:r>
           </w:p>
         </w:tc>
         <w:tc>
@@ -5956,7 +5905,7 @@
                 <w:sz w:val="24"/>
                 <w:szCs w:val="24"/>
               </w:rPr>
-              <w:t>Desarrollador</w:t>
+              <w:t>Documentación</w:t>
             </w:r>
           </w:p>
         </w:tc>
@@ -5995,10 +5944,6 @@
           </w:tcPr>
           <w:p>
             <w:pPr>
-              <w:tabs>
-                <w:tab w:val="left" w:pos="1395"/>
-              </w:tabs>
-              <w:spacing w:after="160"/>
               <w:jc w:val="center"/>
               <w:rPr>
                 <w:rFonts w:ascii="Arial" w:eastAsia="Arial" w:hAnsi="Arial" w:cs="Arial"/>
@@ -6014,107 +5959,7 @@
                 <w:sz w:val="28"/>
                 <w:szCs w:val="28"/>
               </w:rPr>
-              <w:t>Ricardo Steven Castro Agudo</w:t>
-            </w:r>
-          </w:p>
-        </w:tc>
-        <w:tc>
-          <w:tcPr>
-            <w:tcW w:w="3181" w:type="dxa"/>
-            <w:vAlign w:val="center"/>
-          </w:tcPr>
-          <w:p>
-            <w:pPr>
-              <w:jc w:val="center"/>
-              <w:rPr>
-                <w:rFonts w:ascii="Arial" w:eastAsia="Arial" w:hAnsi="Arial" w:cs="Arial"/>
-                <w:i/>
-                <w:sz w:val="24"/>
-                <w:szCs w:val="24"/>
-              </w:rPr>
-            </w:pPr>
-            <w:r>
-              <w:rPr>
-                <w:rFonts w:ascii="Arial" w:eastAsia="Arial" w:hAnsi="Arial" w:cs="Arial"/>
-                <w:i/>
-                <w:sz w:val="24"/>
-                <w:szCs w:val="24"/>
-              </w:rPr>
-              <w:t>Documentación</w:t>
-            </w:r>
-          </w:p>
-        </w:tc>
-        <w:tc>
-          <w:tcPr>
-            <w:tcW w:w="3402" w:type="dxa"/>
-            <w:vAlign w:val="center"/>
-          </w:tcPr>
-          <w:p>
-            <w:pPr>
-              <w:jc w:val="center"/>
-              <w:rPr>
-                <w:rFonts w:ascii="Arial" w:eastAsia="Arial" w:hAnsi="Arial" w:cs="Arial"/>
-                <w:i/>
-                <w:sz w:val="24"/>
-                <w:szCs w:val="24"/>
-              </w:rPr>
-            </w:pPr>
-            <w:r>
-              <w:rPr>
-                <w:rFonts w:ascii="Arial" w:eastAsia="Arial" w:hAnsi="Arial" w:cs="Arial"/>
-                <w:i/>
-                <w:sz w:val="24"/>
-                <w:szCs w:val="24"/>
-              </w:rPr>
-              <w:t>100%</w:t>
-            </w:r>
-          </w:p>
-        </w:tc>
-      </w:tr>
-      <w:tr>
-        <w:tc>
-          <w:tcPr>
-            <w:tcW w:w="3340" w:type="dxa"/>
-            <w:vAlign w:val="center"/>
-          </w:tcPr>
-          <w:p>
-            <w:pPr>
-              <w:jc w:val="center"/>
-              <w:rPr>
-                <w:rFonts w:ascii="Arial" w:eastAsia="Arial" w:hAnsi="Arial" w:cs="Arial"/>
-                <w:i/>
-                <w:sz w:val="24"/>
-                <w:szCs w:val="24"/>
-              </w:rPr>
-            </w:pPr>
-            <w:r>
-              <w:rPr>
-                <w:rFonts w:ascii="Times New Roman" w:eastAsia="Times New Roman" w:hAnsi="Times New Roman" w:cs="Times New Roman"/>
-                <w:color w:val="1D2125"/>
-                <w:sz w:val="28"/>
-                <w:szCs w:val="28"/>
-              </w:rPr>
-              <w:t xml:space="preserve">Edwin </w:t>
-            </w:r>
-            <w:proofErr w:type="spellStart"/>
-            <w:r>
-              <w:rPr>
-                <w:rFonts w:ascii="Times New Roman" w:eastAsia="Times New Roman" w:hAnsi="Times New Roman" w:cs="Times New Roman"/>
-                <w:color w:val="1D2125"/>
-                <w:sz w:val="28"/>
-                <w:szCs w:val="28"/>
-              </w:rPr>
-              <w:t>Elieser</w:t>
-            </w:r>
-            <w:proofErr w:type="spellEnd"/>
-            <w:r>
-              <w:rPr>
-                <w:rFonts w:ascii="Times New Roman" w:eastAsia="Times New Roman" w:hAnsi="Times New Roman" w:cs="Times New Roman"/>
-                <w:color w:val="1D2125"/>
-                <w:sz w:val="28"/>
-                <w:szCs w:val="28"/>
-              </w:rPr>
-              <w:t xml:space="preserve"> Franco Cruz</w:t>
+              <w:t>Edwin Elieser Franco Cruz</w:t>
             </w:r>
           </w:p>
         </w:tc>
@@ -6579,6 +6424,2626 @@
         </w:rPr>
       </w:pPr>
     </w:p>
+    <w:tbl>
+      <w:tblPr>
+        <w:tblW w:w="9645" w:type="dxa"/>
+        <w:tblInd w:w="-459" w:type="dxa"/>
+        <w:tblBorders>
+          <w:top w:val="single" w:sz="4" w:space="0" w:color="000000"/>
+          <w:left w:val="single" w:sz="4" w:space="0" w:color="000000"/>
+          <w:bottom w:val="single" w:sz="4" w:space="0" w:color="000000"/>
+          <w:right w:val="single" w:sz="4" w:space="0" w:color="000000"/>
+          <w:insideH w:val="single" w:sz="4" w:space="0" w:color="000000"/>
+          <w:insideV w:val="single" w:sz="4" w:space="0" w:color="000000"/>
+        </w:tblBorders>
+        <w:tblLayout w:type="fixed"/>
+        <w:tblLook w:val="0400" w:firstRow="0" w:lastRow="0" w:firstColumn="0" w:lastColumn="0" w:noHBand="0" w:noVBand="1"/>
+      </w:tblPr>
+      <w:tblGrid>
+        <w:gridCol w:w="2550"/>
+        <w:gridCol w:w="1845"/>
+        <w:gridCol w:w="1560"/>
+        <w:gridCol w:w="1410"/>
+        <w:gridCol w:w="1275"/>
+        <w:gridCol w:w="1005"/>
+      </w:tblGrid>
+      <w:tr>
+        <w:tc>
+          <w:tcPr>
+            <w:tcW w:w="9645" w:type="dxa"/>
+            <w:gridSpan w:val="6"/>
+            <w:shd w:val="clear" w:color="auto" w:fill="EFEFEF"/>
+            <w:vAlign w:val="center"/>
+          </w:tcPr>
+          <w:p>
+            <w:pPr>
+              <w:jc w:val="center"/>
+              <w:rPr>
+                <w:rFonts w:ascii="Arial" w:eastAsia="Arial" w:hAnsi="Arial" w:cs="Arial"/>
+                <w:b/>
+                <w:sz w:val="24"/>
+                <w:szCs w:val="24"/>
+              </w:rPr>
+            </w:pPr>
+            <w:r>
+              <w:rPr>
+                <w:rFonts w:ascii="Arial" w:eastAsia="Arial" w:hAnsi="Arial" w:cs="Arial"/>
+                <w:b/>
+                <w:sz w:val="24"/>
+                <w:szCs w:val="24"/>
+              </w:rPr>
+              <w:lastRenderedPageBreak/>
+              <w:t>Bitácora de actividad</w:t>
+            </w:r>
+          </w:p>
+        </w:tc>
+      </w:tr>
+      <w:tr>
+        <w:tc>
+          <w:tcPr>
+            <w:tcW w:w="2550" w:type="dxa"/>
+            <w:shd w:val="clear" w:color="auto" w:fill="EFEFEF"/>
+            <w:vAlign w:val="center"/>
+          </w:tcPr>
+          <w:p>
+            <w:pPr>
+              <w:rPr>
+                <w:rFonts w:ascii="Arial" w:eastAsia="Arial" w:hAnsi="Arial" w:cs="Arial"/>
+                <w:b/>
+              </w:rPr>
+            </w:pPr>
+            <w:r>
+              <w:rPr>
+                <w:rFonts w:ascii="Arial" w:eastAsia="Arial" w:hAnsi="Arial" w:cs="Arial"/>
+                <w:b/>
+              </w:rPr>
+              <w:t>Tema de la Reunión:</w:t>
+            </w:r>
+          </w:p>
+        </w:tc>
+        <w:tc>
+          <w:tcPr>
+            <w:tcW w:w="7095" w:type="dxa"/>
+            <w:gridSpan w:val="5"/>
+            <w:vAlign w:val="center"/>
+          </w:tcPr>
+          <w:p>
+            <w:pPr>
+              <w:rPr>
+                <w:rFonts w:ascii="Arial" w:eastAsia="Arial" w:hAnsi="Arial" w:cs="Arial"/>
+                <w:b/>
+                <w:bCs/>
+                <w:i/>
+                <w:lang w:val="es-EC"/>
+              </w:rPr>
+            </w:pPr>
+            <w:r>
+              <w:rPr>
+                <w:rFonts w:ascii="Arial" w:eastAsia="Arial" w:hAnsi="Arial" w:cs="Arial"/>
+                <w:i/>
+              </w:rPr>
+              <w:t xml:space="preserve">Tarea </w:t>
+            </w:r>
+            <w:r>
+              <w:rPr>
+                <w:rFonts w:ascii="Arial" w:eastAsia="Arial" w:hAnsi="Arial" w:cs="Arial"/>
+                <w:i/>
+              </w:rPr>
+              <w:t>6</w:t>
+            </w:r>
+            <w:r>
+              <w:rPr>
+                <w:rFonts w:ascii="Arial" w:eastAsia="Arial" w:hAnsi="Arial" w:cs="Arial"/>
+                <w:i/>
+              </w:rPr>
+              <w:t xml:space="preserve"> : </w:t>
+            </w:r>
+            <w:r>
+              <w:rPr>
+                <w:rFonts w:ascii="Arial" w:eastAsia="Arial" w:hAnsi="Arial" w:cs="Arial"/>
+                <w:i/>
+              </w:rPr>
+              <w:t xml:space="preserve">Realizar </w:t>
+            </w:r>
+            <w:r>
+              <w:rPr>
+                <w:rFonts w:ascii="Arial" w:eastAsia="Arial" w:hAnsi="Arial" w:cs="Arial"/>
+                <w:i/>
+                <w:lang w:val="es-EC"/>
+              </w:rPr>
+              <w:t>Política de Mantenimiento</w:t>
+            </w:r>
+            <w:r>
+              <w:rPr>
+                <w:rFonts w:ascii="Arial" w:eastAsia="Arial" w:hAnsi="Arial" w:cs="Arial"/>
+                <w:i/>
+              </w:rPr>
+              <w:t>.</w:t>
+            </w:r>
+          </w:p>
+        </w:tc>
+      </w:tr>
+      <w:tr>
+        <w:tc>
+          <w:tcPr>
+            <w:tcW w:w="2550" w:type="dxa"/>
+            <w:shd w:val="clear" w:color="auto" w:fill="EFEFEF"/>
+            <w:vAlign w:val="center"/>
+          </w:tcPr>
+          <w:p>
+            <w:pPr>
+              <w:rPr>
+                <w:rFonts w:ascii="Arial" w:eastAsia="Arial" w:hAnsi="Arial" w:cs="Arial"/>
+                <w:b/>
+              </w:rPr>
+            </w:pPr>
+            <w:r>
+              <w:rPr>
+                <w:rFonts w:ascii="Arial" w:eastAsia="Arial" w:hAnsi="Arial" w:cs="Arial"/>
+                <w:b/>
+              </w:rPr>
+              <w:t>Institución/es:</w:t>
+            </w:r>
+          </w:p>
+        </w:tc>
+        <w:tc>
+          <w:tcPr>
+            <w:tcW w:w="7095" w:type="dxa"/>
+            <w:gridSpan w:val="5"/>
+            <w:vAlign w:val="center"/>
+          </w:tcPr>
+          <w:p>
+            <w:pPr>
+              <w:spacing w:after="0"/>
+              <w:rPr>
+                <w:rFonts w:ascii="Arial" w:eastAsia="Arial" w:hAnsi="Arial" w:cs="Arial"/>
+                <w:i/>
+              </w:rPr>
+            </w:pPr>
+            <w:r>
+              <w:rPr>
+                <w:rFonts w:ascii="Arial" w:eastAsia="Arial" w:hAnsi="Arial" w:cs="Arial"/>
+                <w:i/>
+              </w:rPr>
+              <w:t>Universidad de Guayaquil</w:t>
+            </w:r>
+          </w:p>
+          <w:p>
+            <w:pPr>
+              <w:rPr>
+                <w:rFonts w:ascii="Arial" w:eastAsia="Arial" w:hAnsi="Arial" w:cs="Arial"/>
+                <w:i/>
+              </w:rPr>
+            </w:pPr>
+            <w:r>
+              <w:rPr>
+                <w:rFonts w:ascii="Arial" w:eastAsia="Arial" w:hAnsi="Arial" w:cs="Arial"/>
+                <w:i/>
+              </w:rPr>
+              <w:t>Facultad de Ciencias, Matemáticas y Físicas</w:t>
+            </w:r>
+          </w:p>
+        </w:tc>
+      </w:tr>
+      <w:tr>
+        <w:tc>
+          <w:tcPr>
+            <w:tcW w:w="2550" w:type="dxa"/>
+            <w:shd w:val="clear" w:color="auto" w:fill="EFEFEF"/>
+            <w:vAlign w:val="center"/>
+          </w:tcPr>
+          <w:p>
+            <w:pPr>
+              <w:rPr>
+                <w:rFonts w:ascii="Arial" w:eastAsia="Arial" w:hAnsi="Arial" w:cs="Arial"/>
+                <w:b/>
+              </w:rPr>
+            </w:pPr>
+            <w:r>
+              <w:rPr>
+                <w:rFonts w:ascii="Arial" w:eastAsia="Arial" w:hAnsi="Arial" w:cs="Arial"/>
+                <w:b/>
+              </w:rPr>
+              <w:t>Autor:</w:t>
+            </w:r>
+          </w:p>
+        </w:tc>
+        <w:tc>
+          <w:tcPr>
+            <w:tcW w:w="7095" w:type="dxa"/>
+            <w:gridSpan w:val="5"/>
+            <w:vAlign w:val="center"/>
+          </w:tcPr>
+          <w:p>
+            <w:pPr>
+              <w:rPr>
+                <w:rFonts w:ascii="Arial" w:eastAsia="Arial" w:hAnsi="Arial" w:cs="Arial"/>
+                <w:i/>
+              </w:rPr>
+            </w:pPr>
+            <w:r>
+              <w:rPr>
+                <w:rFonts w:ascii="Arial" w:eastAsia="Arial" w:hAnsi="Arial" w:cs="Arial"/>
+                <w:i/>
+              </w:rPr>
+              <w:t>Grupo B</w:t>
+            </w:r>
+          </w:p>
+        </w:tc>
+      </w:tr>
+      <w:tr>
+        <w:tc>
+          <w:tcPr>
+            <w:tcW w:w="2550" w:type="dxa"/>
+            <w:shd w:val="clear" w:color="auto" w:fill="EFEFEF"/>
+            <w:vAlign w:val="center"/>
+          </w:tcPr>
+          <w:p>
+            <w:pPr>
+              <w:rPr>
+                <w:rFonts w:ascii="Arial" w:eastAsia="Arial" w:hAnsi="Arial" w:cs="Arial"/>
+                <w:b/>
+              </w:rPr>
+            </w:pPr>
+            <w:r>
+              <w:rPr>
+                <w:rFonts w:ascii="Arial" w:eastAsia="Arial" w:hAnsi="Arial" w:cs="Arial"/>
+                <w:b/>
+              </w:rPr>
+              <w:t>Fecha:</w:t>
+            </w:r>
+          </w:p>
+        </w:tc>
+        <w:tc>
+          <w:tcPr>
+            <w:tcW w:w="1845" w:type="dxa"/>
+            <w:vAlign w:val="center"/>
+          </w:tcPr>
+          <w:p>
+            <w:pPr>
+              <w:rPr>
+                <w:rFonts w:ascii="Arial" w:eastAsia="Arial" w:hAnsi="Arial" w:cs="Arial"/>
+                <w:i/>
+              </w:rPr>
+            </w:pPr>
+            <w:r>
+              <w:rPr>
+                <w:rFonts w:ascii="Arial" w:eastAsia="Arial" w:hAnsi="Arial" w:cs="Arial"/>
+                <w:i/>
+              </w:rPr>
+              <w:t>26</w:t>
+            </w:r>
+            <w:r>
+              <w:rPr>
+                <w:rFonts w:ascii="Arial" w:eastAsia="Arial" w:hAnsi="Arial" w:cs="Arial"/>
+                <w:i/>
+              </w:rPr>
+              <w:t>/</w:t>
+            </w:r>
+            <w:r>
+              <w:rPr>
+                <w:rFonts w:ascii="Arial" w:eastAsia="Arial" w:hAnsi="Arial" w:cs="Arial"/>
+                <w:i/>
+              </w:rPr>
+              <w:t>1</w:t>
+            </w:r>
+            <w:r>
+              <w:rPr>
+                <w:rFonts w:ascii="Arial" w:eastAsia="Arial" w:hAnsi="Arial" w:cs="Arial"/>
+                <w:i/>
+              </w:rPr>
+              <w:t>1/202</w:t>
+            </w:r>
+            <w:r>
+              <w:rPr>
+                <w:rFonts w:ascii="Arial" w:eastAsia="Arial" w:hAnsi="Arial" w:cs="Arial"/>
+                <w:i/>
+              </w:rPr>
+              <w:t>4</w:t>
+            </w:r>
+          </w:p>
+        </w:tc>
+        <w:tc>
+          <w:tcPr>
+            <w:tcW w:w="1560" w:type="dxa"/>
+            <w:shd w:val="clear" w:color="auto" w:fill="D9D9D9"/>
+            <w:vAlign w:val="center"/>
+          </w:tcPr>
+          <w:p>
+            <w:pPr>
+              <w:rPr>
+                <w:rFonts w:ascii="Arial" w:eastAsia="Arial" w:hAnsi="Arial" w:cs="Arial"/>
+                <w:b/>
+              </w:rPr>
+            </w:pPr>
+            <w:r>
+              <w:rPr>
+                <w:rFonts w:ascii="Arial" w:eastAsia="Arial" w:hAnsi="Arial" w:cs="Arial"/>
+                <w:b/>
+              </w:rPr>
+              <w:t>Hora Inicio:</w:t>
+            </w:r>
+          </w:p>
+        </w:tc>
+        <w:tc>
+          <w:tcPr>
+            <w:tcW w:w="1410" w:type="dxa"/>
+            <w:vAlign w:val="center"/>
+          </w:tcPr>
+          <w:p>
+            <w:pPr>
+              <w:rPr>
+                <w:rFonts w:ascii="Arial" w:eastAsia="Arial" w:hAnsi="Arial" w:cs="Arial"/>
+              </w:rPr>
+            </w:pPr>
+            <w:r>
+              <w:rPr>
+                <w:rFonts w:ascii="Arial" w:eastAsia="Arial" w:hAnsi="Arial" w:cs="Arial"/>
+              </w:rPr>
+              <w:t>11:00</w:t>
+            </w:r>
+          </w:p>
+        </w:tc>
+        <w:tc>
+          <w:tcPr>
+            <w:tcW w:w="1275" w:type="dxa"/>
+            <w:shd w:val="clear" w:color="auto" w:fill="D9D9D9"/>
+            <w:vAlign w:val="center"/>
+          </w:tcPr>
+          <w:p>
+            <w:pPr>
+              <w:rPr>
+                <w:rFonts w:ascii="Arial" w:eastAsia="Arial" w:hAnsi="Arial" w:cs="Arial"/>
+                <w:b/>
+              </w:rPr>
+            </w:pPr>
+            <w:r>
+              <w:rPr>
+                <w:rFonts w:ascii="Arial" w:eastAsia="Arial" w:hAnsi="Arial" w:cs="Arial"/>
+                <w:b/>
+              </w:rPr>
+              <w:t>Hora Fin:</w:t>
+            </w:r>
+          </w:p>
+        </w:tc>
+        <w:tc>
+          <w:tcPr>
+            <w:tcW w:w="1005" w:type="dxa"/>
+            <w:vAlign w:val="center"/>
+          </w:tcPr>
+          <w:p>
+            <w:pPr>
+              <w:rPr>
+                <w:rFonts w:ascii="Arial" w:eastAsia="Arial" w:hAnsi="Arial" w:cs="Arial"/>
+              </w:rPr>
+            </w:pPr>
+            <w:r>
+              <w:rPr>
+                <w:rFonts w:ascii="Arial" w:eastAsia="Arial" w:hAnsi="Arial" w:cs="Arial"/>
+              </w:rPr>
+              <w:t>13:00</w:t>
+            </w:r>
+          </w:p>
+        </w:tc>
+      </w:tr>
+      <w:tr>
+        <w:tc>
+          <w:tcPr>
+            <w:tcW w:w="2550" w:type="dxa"/>
+            <w:shd w:val="clear" w:color="auto" w:fill="EFEFEF"/>
+            <w:vAlign w:val="center"/>
+          </w:tcPr>
+          <w:p>
+            <w:pPr>
+              <w:rPr>
+                <w:rFonts w:ascii="Arial" w:eastAsia="Arial" w:hAnsi="Arial" w:cs="Arial"/>
+                <w:b/>
+              </w:rPr>
+            </w:pPr>
+            <w:r>
+              <w:rPr>
+                <w:rFonts w:ascii="Arial" w:eastAsia="Arial" w:hAnsi="Arial" w:cs="Arial"/>
+                <w:b/>
+              </w:rPr>
+              <w:t>Lugar:</w:t>
+            </w:r>
+          </w:p>
+        </w:tc>
+        <w:tc>
+          <w:tcPr>
+            <w:tcW w:w="7095" w:type="dxa"/>
+            <w:gridSpan w:val="5"/>
+            <w:vAlign w:val="center"/>
+          </w:tcPr>
+          <w:p>
+            <w:pPr>
+              <w:rPr>
+                <w:rFonts w:ascii="Arial" w:eastAsia="Arial" w:hAnsi="Arial" w:cs="Arial"/>
+                <w:i/>
+              </w:rPr>
+            </w:pPr>
+            <w:r>
+              <w:rPr>
+                <w:rFonts w:ascii="Arial" w:eastAsia="Arial" w:hAnsi="Arial" w:cs="Arial"/>
+                <w:i/>
+              </w:rPr>
+              <w:t>Zoom, WhatsApp</w:t>
+            </w:r>
+          </w:p>
+        </w:tc>
+      </w:tr>
+      <w:tr>
+        <w:trPr>
+          <w:trHeight w:val="775"/>
+        </w:trPr>
+        <w:tc>
+          <w:tcPr>
+            <w:tcW w:w="2550" w:type="dxa"/>
+            <w:shd w:val="clear" w:color="auto" w:fill="EFEFEF"/>
+            <w:vAlign w:val="center"/>
+          </w:tcPr>
+          <w:p>
+            <w:pPr>
+              <w:rPr>
+                <w:rFonts w:ascii="Arial" w:eastAsia="Arial" w:hAnsi="Arial" w:cs="Arial"/>
+                <w:b/>
+              </w:rPr>
+            </w:pPr>
+            <w:r>
+              <w:rPr>
+                <w:rFonts w:ascii="Arial" w:eastAsia="Arial" w:hAnsi="Arial" w:cs="Arial"/>
+                <w:b/>
+              </w:rPr>
+              <w:t>Referencias:</w:t>
+            </w:r>
+          </w:p>
+        </w:tc>
+        <w:tc>
+          <w:tcPr>
+            <w:tcW w:w="7095" w:type="dxa"/>
+            <w:gridSpan w:val="5"/>
+            <w:vAlign w:val="center"/>
+          </w:tcPr>
+          <w:p>
+            <w:pPr>
+              <w:rPr>
+                <w:rFonts w:ascii="Arial" w:eastAsia="Arial" w:hAnsi="Arial" w:cs="Arial"/>
+                <w:i/>
+              </w:rPr>
+            </w:pPr>
+            <w:r>
+              <w:rPr>
+                <w:rFonts w:ascii="Arial" w:eastAsia="Arial" w:hAnsi="Arial" w:cs="Arial"/>
+                <w:i/>
+                <w:color w:val="0D0D0D"/>
+              </w:rPr>
+              <w:t xml:space="preserve">Documento: </w:t>
+            </w:r>
+            <w:r>
+              <w:rPr>
+                <w:rFonts w:ascii="Arial" w:eastAsia="Arial" w:hAnsi="Arial" w:cs="Arial"/>
+                <w:i/>
+                <w:color w:val="0D0D0D"/>
+              </w:rPr>
+              <w:t>Política de Mantenimiento</w:t>
+            </w:r>
+          </w:p>
+        </w:tc>
+      </w:tr>
+    </w:tbl>
+    <w:p>
+      <w:pPr>
+        <w:pBdr>
+          <w:top w:val="nil"/>
+          <w:left w:val="nil"/>
+          <w:bottom w:val="nil"/>
+          <w:right w:val="nil"/>
+          <w:between w:val="nil"/>
+        </w:pBdr>
+        <w:spacing w:after="120"/>
+        <w:rPr>
+          <w:rFonts w:ascii="Arial" w:eastAsia="Arial" w:hAnsi="Arial" w:cs="Arial"/>
+          <w:i/>
+          <w:color w:val="000000"/>
+        </w:rPr>
+      </w:pPr>
+    </w:p>
+    <w:tbl>
+      <w:tblPr>
+        <w:tblW w:w="9923" w:type="dxa"/>
+        <w:tblInd w:w="-459" w:type="dxa"/>
+        <w:tblBorders>
+          <w:top w:val="single" w:sz="4" w:space="0" w:color="000000"/>
+          <w:left w:val="single" w:sz="4" w:space="0" w:color="000000"/>
+          <w:bottom w:val="single" w:sz="4" w:space="0" w:color="000000"/>
+          <w:right w:val="single" w:sz="4" w:space="0" w:color="000000"/>
+          <w:insideH w:val="single" w:sz="4" w:space="0" w:color="000000"/>
+          <w:insideV w:val="single" w:sz="4" w:space="0" w:color="000000"/>
+        </w:tblBorders>
+        <w:tblLayout w:type="fixed"/>
+        <w:tblLook w:val="0400" w:firstRow="0" w:lastRow="0" w:firstColumn="0" w:lastColumn="0" w:noHBand="0" w:noVBand="1"/>
+      </w:tblPr>
+      <w:tblGrid>
+        <w:gridCol w:w="3340"/>
+        <w:gridCol w:w="3181"/>
+        <w:gridCol w:w="3402"/>
+      </w:tblGrid>
+      <w:tr>
+        <w:tc>
+          <w:tcPr>
+            <w:tcW w:w="9923" w:type="dxa"/>
+            <w:gridSpan w:val="3"/>
+            <w:shd w:val="clear" w:color="auto" w:fill="EFEFEF"/>
+          </w:tcPr>
+          <w:p>
+            <w:pPr>
+              <w:jc w:val="center"/>
+              <w:rPr>
+                <w:rFonts w:ascii="Arial" w:eastAsia="Arial" w:hAnsi="Arial" w:cs="Arial"/>
+                <w:b/>
+                <w:sz w:val="32"/>
+                <w:szCs w:val="32"/>
+              </w:rPr>
+            </w:pPr>
+            <w:r>
+              <w:rPr>
+                <w:rFonts w:ascii="Arial" w:eastAsia="Arial" w:hAnsi="Arial" w:cs="Arial"/>
+                <w:b/>
+                <w:sz w:val="24"/>
+                <w:szCs w:val="24"/>
+              </w:rPr>
+              <w:t>LISTA DE PARTICIPANTES</w:t>
+            </w:r>
+          </w:p>
+        </w:tc>
+      </w:tr>
+      <w:tr>
+        <w:tc>
+          <w:tcPr>
+            <w:tcW w:w="3340" w:type="dxa"/>
+            <w:shd w:val="clear" w:color="auto" w:fill="EFEFEF"/>
+          </w:tcPr>
+          <w:p>
+            <w:pPr>
+              <w:jc w:val="center"/>
+              <w:rPr>
+                <w:rFonts w:ascii="Arial" w:eastAsia="Arial" w:hAnsi="Arial" w:cs="Arial"/>
+                <w:b/>
+              </w:rPr>
+            </w:pPr>
+            <w:r>
+              <w:rPr>
+                <w:rFonts w:ascii="Arial" w:eastAsia="Arial" w:hAnsi="Arial" w:cs="Arial"/>
+                <w:b/>
+              </w:rPr>
+              <w:t>Nombre y Apellido</w:t>
+            </w:r>
+          </w:p>
+        </w:tc>
+        <w:tc>
+          <w:tcPr>
+            <w:tcW w:w="3181" w:type="dxa"/>
+            <w:shd w:val="clear" w:color="auto" w:fill="EFEFEF"/>
+          </w:tcPr>
+          <w:p>
+            <w:pPr>
+              <w:jc w:val="center"/>
+              <w:rPr>
+                <w:rFonts w:ascii="Arial" w:eastAsia="Arial" w:hAnsi="Arial" w:cs="Arial"/>
+                <w:b/>
+              </w:rPr>
+            </w:pPr>
+            <w:r>
+              <w:rPr>
+                <w:rFonts w:ascii="Arial" w:eastAsia="Arial" w:hAnsi="Arial" w:cs="Arial"/>
+                <w:b/>
+              </w:rPr>
+              <w:t>Función</w:t>
+            </w:r>
+          </w:p>
+        </w:tc>
+        <w:tc>
+          <w:tcPr>
+            <w:tcW w:w="3402" w:type="dxa"/>
+            <w:shd w:val="clear" w:color="auto" w:fill="EFEFEF"/>
+          </w:tcPr>
+          <w:p>
+            <w:pPr>
+              <w:jc w:val="center"/>
+              <w:rPr>
+                <w:rFonts w:ascii="Arial" w:eastAsia="Arial" w:hAnsi="Arial" w:cs="Arial"/>
+                <w:b/>
+              </w:rPr>
+            </w:pPr>
+            <w:r>
+              <w:rPr>
+                <w:rFonts w:ascii="Arial" w:eastAsia="Arial" w:hAnsi="Arial" w:cs="Arial"/>
+                <w:b/>
+              </w:rPr>
+              <w:t>Porcentaje de Participación</w:t>
+            </w:r>
+          </w:p>
+        </w:tc>
+      </w:tr>
+      <w:tr>
+        <w:tc>
+          <w:tcPr>
+            <w:tcW w:w="3340" w:type="dxa"/>
+            <w:vAlign w:val="center"/>
+          </w:tcPr>
+          <w:p>
+            <w:pPr>
+              <w:tabs>
+                <w:tab w:val="left" w:pos="1395"/>
+              </w:tabs>
+              <w:spacing w:after="160"/>
+              <w:jc w:val="center"/>
+              <w:rPr>
+                <w:rFonts w:ascii="Arial" w:eastAsia="Arial" w:hAnsi="Arial" w:cs="Arial"/>
+                <w:i/>
+                <w:sz w:val="24"/>
+                <w:szCs w:val="24"/>
+              </w:rPr>
+            </w:pPr>
+            <w:r>
+              <w:rPr>
+                <w:rFonts w:ascii="Times New Roman" w:eastAsia="Times New Roman" w:hAnsi="Times New Roman" w:cs="Times New Roman"/>
+                <w:color w:val="1D2125"/>
+                <w:sz w:val="28"/>
+                <w:szCs w:val="28"/>
+              </w:rPr>
+              <w:t>Nadia Nallely Baquerizo Avila</w:t>
+            </w:r>
+          </w:p>
+        </w:tc>
+        <w:tc>
+          <w:tcPr>
+            <w:tcW w:w="3181" w:type="dxa"/>
+            <w:vAlign w:val="center"/>
+          </w:tcPr>
+          <w:p>
+            <w:pPr>
+              <w:jc w:val="center"/>
+              <w:rPr>
+                <w:rFonts w:ascii="Arial" w:eastAsia="Arial" w:hAnsi="Arial" w:cs="Arial"/>
+                <w:i/>
+                <w:sz w:val="24"/>
+                <w:szCs w:val="24"/>
+              </w:rPr>
+            </w:pPr>
+            <w:r>
+              <w:rPr>
+                <w:rFonts w:ascii="Arial" w:eastAsia="Arial" w:hAnsi="Arial" w:cs="Arial"/>
+                <w:i/>
+                <w:sz w:val="24"/>
+                <w:szCs w:val="24"/>
+              </w:rPr>
+              <w:t>Desarrollador</w:t>
+            </w:r>
+          </w:p>
+        </w:tc>
+        <w:tc>
+          <w:tcPr>
+            <w:tcW w:w="3402" w:type="dxa"/>
+            <w:vAlign w:val="center"/>
+          </w:tcPr>
+          <w:p>
+            <w:pPr>
+              <w:jc w:val="center"/>
+              <w:rPr>
+                <w:rFonts w:ascii="Arial" w:eastAsia="Arial" w:hAnsi="Arial" w:cs="Arial"/>
+                <w:i/>
+                <w:sz w:val="24"/>
+                <w:szCs w:val="24"/>
+              </w:rPr>
+            </w:pPr>
+            <w:r>
+              <w:rPr>
+                <w:rFonts w:ascii="Arial" w:eastAsia="Arial" w:hAnsi="Arial" w:cs="Arial"/>
+                <w:i/>
+                <w:sz w:val="24"/>
+                <w:szCs w:val="24"/>
+              </w:rPr>
+              <w:t>100%</w:t>
+            </w:r>
+          </w:p>
+        </w:tc>
+      </w:tr>
+      <w:tr>
+        <w:tc>
+          <w:tcPr>
+            <w:tcW w:w="3340" w:type="dxa"/>
+            <w:vAlign w:val="center"/>
+          </w:tcPr>
+          <w:p>
+            <w:pPr>
+              <w:tabs>
+                <w:tab w:val="left" w:pos="1395"/>
+              </w:tabs>
+              <w:spacing w:after="160"/>
+              <w:jc w:val="center"/>
+              <w:rPr>
+                <w:rFonts w:ascii="Arial" w:eastAsia="Arial" w:hAnsi="Arial" w:cs="Arial"/>
+                <w:i/>
+                <w:sz w:val="24"/>
+                <w:szCs w:val="24"/>
+              </w:rPr>
+            </w:pPr>
+            <w:r>
+              <w:rPr>
+                <w:rFonts w:ascii="Times New Roman" w:eastAsia="Times New Roman" w:hAnsi="Times New Roman" w:cs="Times New Roman"/>
+                <w:color w:val="1D2125"/>
+                <w:sz w:val="28"/>
+                <w:szCs w:val="28"/>
+              </w:rPr>
+              <w:t>Ricardo Steven Castro Agudo</w:t>
+            </w:r>
+          </w:p>
+        </w:tc>
+        <w:tc>
+          <w:tcPr>
+            <w:tcW w:w="3181" w:type="dxa"/>
+            <w:vAlign w:val="center"/>
+          </w:tcPr>
+          <w:p>
+            <w:pPr>
+              <w:jc w:val="center"/>
+              <w:rPr>
+                <w:rFonts w:ascii="Arial" w:eastAsia="Arial" w:hAnsi="Arial" w:cs="Arial"/>
+                <w:i/>
+                <w:sz w:val="24"/>
+                <w:szCs w:val="24"/>
+              </w:rPr>
+            </w:pPr>
+            <w:r>
+              <w:rPr>
+                <w:rFonts w:ascii="Arial" w:eastAsia="Arial" w:hAnsi="Arial" w:cs="Arial"/>
+                <w:i/>
+                <w:sz w:val="24"/>
+                <w:szCs w:val="24"/>
+              </w:rPr>
+              <w:t>Documentación</w:t>
+            </w:r>
+          </w:p>
+        </w:tc>
+        <w:tc>
+          <w:tcPr>
+            <w:tcW w:w="3402" w:type="dxa"/>
+            <w:vAlign w:val="center"/>
+          </w:tcPr>
+          <w:p>
+            <w:pPr>
+              <w:jc w:val="center"/>
+              <w:rPr>
+                <w:rFonts w:ascii="Arial" w:eastAsia="Arial" w:hAnsi="Arial" w:cs="Arial"/>
+                <w:i/>
+                <w:sz w:val="24"/>
+                <w:szCs w:val="24"/>
+              </w:rPr>
+            </w:pPr>
+            <w:r>
+              <w:rPr>
+                <w:rFonts w:ascii="Arial" w:eastAsia="Arial" w:hAnsi="Arial" w:cs="Arial"/>
+                <w:i/>
+                <w:sz w:val="24"/>
+                <w:szCs w:val="24"/>
+              </w:rPr>
+              <w:t>100%</w:t>
+            </w:r>
+          </w:p>
+        </w:tc>
+      </w:tr>
+      <w:tr>
+        <w:tc>
+          <w:tcPr>
+            <w:tcW w:w="3340" w:type="dxa"/>
+            <w:vAlign w:val="center"/>
+          </w:tcPr>
+          <w:p>
+            <w:pPr>
+              <w:jc w:val="center"/>
+              <w:rPr>
+                <w:rFonts w:ascii="Arial" w:eastAsia="Arial" w:hAnsi="Arial" w:cs="Arial"/>
+                <w:i/>
+                <w:sz w:val="24"/>
+                <w:szCs w:val="24"/>
+              </w:rPr>
+            </w:pPr>
+            <w:r>
+              <w:rPr>
+                <w:rFonts w:ascii="Times New Roman" w:eastAsia="Times New Roman" w:hAnsi="Times New Roman" w:cs="Times New Roman"/>
+                <w:color w:val="1D2125"/>
+                <w:sz w:val="28"/>
+                <w:szCs w:val="28"/>
+              </w:rPr>
+              <w:t>Edwin Elieser Franco Cruz</w:t>
+            </w:r>
+          </w:p>
+        </w:tc>
+        <w:tc>
+          <w:tcPr>
+            <w:tcW w:w="3181" w:type="dxa"/>
+            <w:vAlign w:val="center"/>
+          </w:tcPr>
+          <w:p>
+            <w:pPr>
+              <w:jc w:val="center"/>
+              <w:rPr>
+                <w:rFonts w:ascii="Arial" w:eastAsia="Arial" w:hAnsi="Arial" w:cs="Arial"/>
+                <w:i/>
+                <w:sz w:val="24"/>
+                <w:szCs w:val="24"/>
+              </w:rPr>
+            </w:pPr>
+            <w:r>
+              <w:rPr>
+                <w:rFonts w:ascii="Arial" w:eastAsia="Arial" w:hAnsi="Arial" w:cs="Arial"/>
+                <w:i/>
+                <w:sz w:val="24"/>
+                <w:szCs w:val="24"/>
+              </w:rPr>
+              <w:t>Documentación</w:t>
+            </w:r>
+          </w:p>
+        </w:tc>
+        <w:tc>
+          <w:tcPr>
+            <w:tcW w:w="3402" w:type="dxa"/>
+            <w:vAlign w:val="center"/>
+          </w:tcPr>
+          <w:p>
+            <w:pPr>
+              <w:jc w:val="center"/>
+              <w:rPr>
+                <w:rFonts w:ascii="Arial" w:eastAsia="Arial" w:hAnsi="Arial" w:cs="Arial"/>
+                <w:i/>
+                <w:sz w:val="24"/>
+                <w:szCs w:val="24"/>
+              </w:rPr>
+            </w:pPr>
+            <w:r>
+              <w:rPr>
+                <w:rFonts w:ascii="Arial" w:eastAsia="Arial" w:hAnsi="Arial" w:cs="Arial"/>
+                <w:i/>
+                <w:sz w:val="24"/>
+                <w:szCs w:val="24"/>
+              </w:rPr>
+              <w:t>100%</w:t>
+            </w:r>
+          </w:p>
+        </w:tc>
+      </w:tr>
+      <w:tr>
+        <w:trPr>
+          <w:trHeight w:val="781"/>
+        </w:trPr>
+        <w:tc>
+          <w:tcPr>
+            <w:tcW w:w="3340" w:type="dxa"/>
+            <w:vAlign w:val="center"/>
+          </w:tcPr>
+          <w:p>
+            <w:pPr>
+              <w:tabs>
+                <w:tab w:val="left" w:pos="1395"/>
+              </w:tabs>
+              <w:spacing w:after="160"/>
+              <w:jc w:val="center"/>
+              <w:rPr>
+                <w:rFonts w:ascii="Arial" w:eastAsia="Arial" w:hAnsi="Arial" w:cs="Arial"/>
+                <w:i/>
+                <w:sz w:val="24"/>
+                <w:szCs w:val="24"/>
+              </w:rPr>
+            </w:pPr>
+            <w:r>
+              <w:rPr>
+                <w:rFonts w:ascii="Times New Roman" w:eastAsia="Times New Roman" w:hAnsi="Times New Roman" w:cs="Times New Roman"/>
+                <w:color w:val="1D2125"/>
+                <w:sz w:val="28"/>
+                <w:szCs w:val="28"/>
+              </w:rPr>
+              <w:t>Vera Lopez Alex Gabriel</w:t>
+            </w:r>
+          </w:p>
+        </w:tc>
+        <w:tc>
+          <w:tcPr>
+            <w:tcW w:w="3181" w:type="dxa"/>
+            <w:vAlign w:val="center"/>
+          </w:tcPr>
+          <w:p>
+            <w:pPr>
+              <w:jc w:val="center"/>
+              <w:rPr>
+                <w:rFonts w:ascii="Arial" w:eastAsia="Arial" w:hAnsi="Arial" w:cs="Arial"/>
+                <w:i/>
+                <w:sz w:val="24"/>
+                <w:szCs w:val="24"/>
+              </w:rPr>
+            </w:pPr>
+            <w:r>
+              <w:rPr>
+                <w:rFonts w:ascii="Arial" w:eastAsia="Arial" w:hAnsi="Arial" w:cs="Arial"/>
+                <w:i/>
+                <w:sz w:val="24"/>
+                <w:szCs w:val="24"/>
+              </w:rPr>
+              <w:t>Desarrollador</w:t>
+            </w:r>
+          </w:p>
+        </w:tc>
+        <w:tc>
+          <w:tcPr>
+            <w:tcW w:w="3402" w:type="dxa"/>
+            <w:vAlign w:val="center"/>
+          </w:tcPr>
+          <w:p>
+            <w:pPr>
+              <w:jc w:val="center"/>
+              <w:rPr>
+                <w:rFonts w:ascii="Arial" w:eastAsia="Arial" w:hAnsi="Arial" w:cs="Arial"/>
+                <w:i/>
+                <w:sz w:val="24"/>
+                <w:szCs w:val="24"/>
+              </w:rPr>
+            </w:pPr>
+            <w:r>
+              <w:rPr>
+                <w:rFonts w:ascii="Arial" w:eastAsia="Arial" w:hAnsi="Arial" w:cs="Arial"/>
+                <w:i/>
+                <w:sz w:val="24"/>
+                <w:szCs w:val="24"/>
+              </w:rPr>
+              <w:t>100%</w:t>
+            </w:r>
+          </w:p>
+        </w:tc>
+      </w:tr>
+      <w:tr>
+        <w:tc>
+          <w:tcPr>
+            <w:tcW w:w="3340" w:type="dxa"/>
+            <w:vAlign w:val="center"/>
+          </w:tcPr>
+          <w:p>
+            <w:pPr>
+              <w:tabs>
+                <w:tab w:val="left" w:pos="1395"/>
+              </w:tabs>
+              <w:spacing w:after="160"/>
+              <w:jc w:val="center"/>
+              <w:rPr>
+                <w:rFonts w:ascii="Times New Roman" w:eastAsia="Times New Roman" w:hAnsi="Times New Roman" w:cs="Times New Roman"/>
+                <w:color w:val="1D2125"/>
+                <w:sz w:val="28"/>
+                <w:szCs w:val="28"/>
+              </w:rPr>
+            </w:pPr>
+            <w:r>
+              <w:rPr>
+                <w:rFonts w:ascii="Times New Roman" w:eastAsia="Times New Roman" w:hAnsi="Times New Roman" w:cs="Times New Roman"/>
+                <w:color w:val="1D2125"/>
+                <w:sz w:val="28"/>
+                <w:szCs w:val="28"/>
+              </w:rPr>
+              <w:t>Wilson Fabricio Ortiz Aguirre</w:t>
+            </w:r>
+          </w:p>
+        </w:tc>
+        <w:tc>
+          <w:tcPr>
+            <w:tcW w:w="3181" w:type="dxa"/>
+            <w:vAlign w:val="center"/>
+          </w:tcPr>
+          <w:p>
+            <w:pPr>
+              <w:jc w:val="center"/>
+              <w:rPr>
+                <w:rFonts w:ascii="Arial" w:eastAsia="Arial" w:hAnsi="Arial" w:cs="Arial"/>
+                <w:i/>
+                <w:sz w:val="24"/>
+                <w:szCs w:val="24"/>
+              </w:rPr>
+            </w:pPr>
+            <w:r>
+              <w:rPr>
+                <w:rFonts w:ascii="Arial" w:eastAsia="Arial" w:hAnsi="Arial" w:cs="Arial"/>
+                <w:i/>
+                <w:sz w:val="24"/>
+                <w:szCs w:val="24"/>
+              </w:rPr>
+              <w:t>Documentación</w:t>
+            </w:r>
+          </w:p>
+        </w:tc>
+        <w:tc>
+          <w:tcPr>
+            <w:tcW w:w="3402" w:type="dxa"/>
+            <w:vAlign w:val="center"/>
+          </w:tcPr>
+          <w:p>
+            <w:pPr>
+              <w:jc w:val="center"/>
+              <w:rPr>
+                <w:rFonts w:ascii="Arial" w:eastAsia="Arial" w:hAnsi="Arial" w:cs="Arial"/>
+                <w:i/>
+                <w:sz w:val="24"/>
+                <w:szCs w:val="24"/>
+              </w:rPr>
+            </w:pPr>
+            <w:r>
+              <w:rPr>
+                <w:rFonts w:ascii="Arial" w:eastAsia="Arial" w:hAnsi="Arial" w:cs="Arial"/>
+                <w:i/>
+                <w:sz w:val="24"/>
+                <w:szCs w:val="24"/>
+              </w:rPr>
+              <w:t>100%</w:t>
+            </w:r>
+          </w:p>
+        </w:tc>
+      </w:tr>
+      <w:tr>
+        <w:tc>
+          <w:tcPr>
+            <w:tcW w:w="3340" w:type="dxa"/>
+            <w:vAlign w:val="center"/>
+          </w:tcPr>
+          <w:p>
+            <w:pPr>
+              <w:tabs>
+                <w:tab w:val="left" w:pos="1395"/>
+              </w:tabs>
+              <w:spacing w:after="160"/>
+              <w:jc w:val="center"/>
+              <w:rPr>
+                <w:rFonts w:ascii="Arial" w:eastAsia="Arial" w:hAnsi="Arial" w:cs="Arial"/>
+                <w:i/>
+                <w:sz w:val="24"/>
+                <w:szCs w:val="24"/>
+              </w:rPr>
+            </w:pPr>
+            <w:r>
+              <w:rPr>
+                <w:rFonts w:ascii="Times New Roman" w:eastAsia="Times New Roman" w:hAnsi="Times New Roman" w:cs="Times New Roman"/>
+                <w:color w:val="1D2125"/>
+                <w:sz w:val="28"/>
+                <w:szCs w:val="28"/>
+              </w:rPr>
+              <w:t>Myrian Patricia Yaucan Curicama</w:t>
+            </w:r>
+          </w:p>
+        </w:tc>
+        <w:tc>
+          <w:tcPr>
+            <w:tcW w:w="3181" w:type="dxa"/>
+            <w:vAlign w:val="center"/>
+          </w:tcPr>
+          <w:p>
+            <w:pPr>
+              <w:jc w:val="center"/>
+              <w:rPr>
+                <w:rFonts w:ascii="Arial" w:eastAsia="Arial" w:hAnsi="Arial" w:cs="Arial"/>
+                <w:i/>
+                <w:sz w:val="24"/>
+                <w:szCs w:val="24"/>
+              </w:rPr>
+            </w:pPr>
+            <w:r>
+              <w:rPr>
+                <w:rFonts w:ascii="Arial" w:eastAsia="Arial" w:hAnsi="Arial" w:cs="Arial"/>
+                <w:i/>
+                <w:sz w:val="24"/>
+                <w:szCs w:val="24"/>
+              </w:rPr>
+              <w:t>Desarrollador</w:t>
+            </w:r>
+          </w:p>
+        </w:tc>
+        <w:tc>
+          <w:tcPr>
+            <w:tcW w:w="3402" w:type="dxa"/>
+            <w:vAlign w:val="center"/>
+          </w:tcPr>
+          <w:p>
+            <w:pPr>
+              <w:jc w:val="center"/>
+              <w:rPr>
+                <w:rFonts w:ascii="Arial" w:eastAsia="Arial" w:hAnsi="Arial" w:cs="Arial"/>
+                <w:i/>
+                <w:sz w:val="24"/>
+                <w:szCs w:val="24"/>
+              </w:rPr>
+            </w:pPr>
+            <w:r>
+              <w:rPr>
+                <w:rFonts w:ascii="Arial" w:eastAsia="Arial" w:hAnsi="Arial" w:cs="Arial"/>
+                <w:i/>
+                <w:sz w:val="24"/>
+                <w:szCs w:val="24"/>
+              </w:rPr>
+              <w:t>100%</w:t>
+            </w:r>
+          </w:p>
+        </w:tc>
+      </w:tr>
+    </w:tbl>
+    <w:p>
+      <w:pPr>
+        <w:pBdr>
+          <w:top w:val="nil"/>
+          <w:left w:val="nil"/>
+          <w:bottom w:val="nil"/>
+          <w:right w:val="nil"/>
+          <w:between w:val="nil"/>
+        </w:pBdr>
+        <w:spacing w:after="120"/>
+        <w:rPr>
+          <w:rFonts w:ascii="Arial" w:eastAsia="Arial" w:hAnsi="Arial" w:cs="Arial"/>
+          <w:i/>
+          <w:color w:val="000000"/>
+        </w:rPr>
+      </w:pPr>
+    </w:p>
+    <w:tbl>
+      <w:tblPr>
+        <w:tblW w:w="9923" w:type="dxa"/>
+        <w:tblInd w:w="-459" w:type="dxa"/>
+        <w:tblBorders>
+          <w:top w:val="single" w:sz="4" w:space="0" w:color="000000"/>
+          <w:left w:val="single" w:sz="4" w:space="0" w:color="000000"/>
+          <w:bottom w:val="single" w:sz="4" w:space="0" w:color="000000"/>
+          <w:right w:val="single" w:sz="4" w:space="0" w:color="000000"/>
+          <w:insideH w:val="single" w:sz="4" w:space="0" w:color="000000"/>
+          <w:insideV w:val="single" w:sz="4" w:space="0" w:color="000000"/>
+        </w:tblBorders>
+        <w:tblLayout w:type="fixed"/>
+        <w:tblLook w:val="0400" w:firstRow="0" w:lastRow="0" w:firstColumn="0" w:lastColumn="0" w:noHBand="0" w:noVBand="1"/>
+      </w:tblPr>
+      <w:tblGrid>
+        <w:gridCol w:w="9923"/>
+      </w:tblGrid>
+      <w:tr>
+        <w:tc>
+          <w:tcPr>
+            <w:tcW w:w="9923" w:type="dxa"/>
+            <w:shd w:val="clear" w:color="auto" w:fill="D9D9D9"/>
+          </w:tcPr>
+          <w:p>
+            <w:pPr>
+              <w:rPr>
+                <w:rFonts w:ascii="Arial" w:eastAsia="Arial" w:hAnsi="Arial" w:cs="Arial"/>
+                <w:b/>
+                <w:sz w:val="24"/>
+                <w:szCs w:val="24"/>
+              </w:rPr>
+            </w:pPr>
+            <w:r>
+              <w:rPr>
+                <w:rFonts w:ascii="Arial" w:eastAsia="Arial" w:hAnsi="Arial" w:cs="Arial"/>
+                <w:b/>
+                <w:sz w:val="24"/>
+                <w:szCs w:val="24"/>
+              </w:rPr>
+              <w:t>ASPECTOS TRATADOS</w:t>
+            </w:r>
+          </w:p>
+        </w:tc>
+      </w:tr>
+    </w:tbl>
+    <w:p>
+      <w:pPr>
+        <w:pBdr>
+          <w:top w:val="nil"/>
+          <w:left w:val="nil"/>
+          <w:bottom w:val="nil"/>
+          <w:right w:val="nil"/>
+          <w:between w:val="nil"/>
+        </w:pBdr>
+        <w:spacing w:after="120"/>
+        <w:rPr>
+          <w:rFonts w:ascii="Arial" w:eastAsia="Arial" w:hAnsi="Arial" w:cs="Arial"/>
+          <w:i/>
+          <w:color w:val="000000"/>
+          <w:sz w:val="12"/>
+          <w:szCs w:val="12"/>
+        </w:rPr>
+      </w:pPr>
+    </w:p>
+    <w:p>
+      <w:pPr>
+        <w:numPr>
+          <w:ilvl w:val="0"/>
+          <w:numId w:val="1"/>
+        </w:numPr>
+        <w:pBdr>
+          <w:top w:val="nil"/>
+          <w:left w:val="nil"/>
+          <w:bottom w:val="nil"/>
+          <w:right w:val="nil"/>
+          <w:between w:val="nil"/>
+        </w:pBdr>
+        <w:spacing w:after="120"/>
+        <w:rPr>
+          <w:i/>
+          <w:color w:val="0D0D0D"/>
+        </w:rPr>
+      </w:pPr>
+      <w:r>
+        <w:rPr>
+          <w:rFonts w:ascii="Arial" w:eastAsia="Arial" w:hAnsi="Arial" w:cs="Arial"/>
+          <w:i/>
+          <w:color w:val="0D0D0D"/>
+        </w:rPr>
+        <w:t>Documento Política de Mantenimiento</w:t>
+      </w:r>
+    </w:p>
+    <w:p>
+      <w:pPr>
+        <w:numPr>
+          <w:ilvl w:val="0"/>
+          <w:numId w:val="1"/>
+        </w:numPr>
+        <w:pBdr>
+          <w:top w:val="nil"/>
+          <w:left w:val="nil"/>
+          <w:bottom w:val="nil"/>
+          <w:right w:val="nil"/>
+          <w:between w:val="nil"/>
+        </w:pBdr>
+        <w:spacing w:after="120"/>
+        <w:rPr>
+          <w:i/>
+          <w:color w:val="0D0D0D"/>
+          <w:sz w:val="24"/>
+          <w:szCs w:val="24"/>
+        </w:rPr>
+      </w:pPr>
+      <w:r>
+        <w:rPr>
+          <w:i/>
+          <w:color w:val="0D0D0D"/>
+          <w:sz w:val="24"/>
+          <w:szCs w:val="24"/>
+        </w:rPr>
+        <w:t>Repartición de temas de Manuales Técnico y de Usuario</w:t>
+      </w:r>
+    </w:p>
+    <w:p>
+      <w:pPr>
+        <w:pBdr>
+          <w:top w:val="nil"/>
+          <w:left w:val="nil"/>
+          <w:bottom w:val="nil"/>
+          <w:right w:val="nil"/>
+          <w:between w:val="nil"/>
+        </w:pBdr>
+        <w:spacing w:after="120"/>
+        <w:rPr>
+          <w:rFonts w:ascii="Arial" w:eastAsia="Arial" w:hAnsi="Arial" w:cs="Arial"/>
+          <w:i/>
+          <w:color w:val="000000"/>
+        </w:rPr>
+      </w:pPr>
+    </w:p>
+    <w:p>
+      <w:pPr>
+        <w:pBdr>
+          <w:top w:val="nil"/>
+          <w:left w:val="nil"/>
+          <w:bottom w:val="nil"/>
+          <w:right w:val="nil"/>
+          <w:between w:val="nil"/>
+        </w:pBdr>
+        <w:spacing w:after="120"/>
+        <w:rPr>
+          <w:rFonts w:ascii="Arial" w:eastAsia="Arial" w:hAnsi="Arial" w:cs="Arial"/>
+          <w:i/>
+          <w:color w:val="000000"/>
+        </w:rPr>
+      </w:pPr>
+    </w:p>
+    <w:tbl>
+      <w:tblPr>
+        <w:tblW w:w="9645" w:type="dxa"/>
+        <w:tblInd w:w="-459" w:type="dxa"/>
+        <w:tblBorders>
+          <w:top w:val="single" w:sz="4" w:space="0" w:color="000000"/>
+          <w:left w:val="single" w:sz="4" w:space="0" w:color="000000"/>
+          <w:bottom w:val="single" w:sz="4" w:space="0" w:color="000000"/>
+          <w:right w:val="single" w:sz="4" w:space="0" w:color="000000"/>
+          <w:insideH w:val="single" w:sz="4" w:space="0" w:color="000000"/>
+          <w:insideV w:val="single" w:sz="4" w:space="0" w:color="000000"/>
+        </w:tblBorders>
+        <w:tblLayout w:type="fixed"/>
+        <w:tblLook w:val="0400" w:firstRow="0" w:lastRow="0" w:firstColumn="0" w:lastColumn="0" w:noHBand="0" w:noVBand="1"/>
+      </w:tblPr>
+      <w:tblGrid>
+        <w:gridCol w:w="2550"/>
+        <w:gridCol w:w="1845"/>
+        <w:gridCol w:w="1560"/>
+        <w:gridCol w:w="1410"/>
+        <w:gridCol w:w="1275"/>
+        <w:gridCol w:w="1005"/>
+      </w:tblGrid>
+      <w:tr>
+        <w:tc>
+          <w:tcPr>
+            <w:tcW w:w="9645" w:type="dxa"/>
+            <w:gridSpan w:val="6"/>
+            <w:shd w:val="clear" w:color="auto" w:fill="EFEFEF"/>
+            <w:vAlign w:val="center"/>
+          </w:tcPr>
+          <w:p>
+            <w:pPr>
+              <w:jc w:val="center"/>
+              <w:rPr>
+                <w:rFonts w:ascii="Arial" w:eastAsia="Arial" w:hAnsi="Arial" w:cs="Arial"/>
+                <w:b/>
+                <w:sz w:val="24"/>
+                <w:szCs w:val="24"/>
+              </w:rPr>
+            </w:pPr>
+            <w:r>
+              <w:rPr>
+                <w:rFonts w:ascii="Arial" w:eastAsia="Arial" w:hAnsi="Arial" w:cs="Arial"/>
+                <w:b/>
+                <w:sz w:val="24"/>
+                <w:szCs w:val="24"/>
+              </w:rPr>
+              <w:lastRenderedPageBreak/>
+              <w:t>Bitácora de actividad</w:t>
+            </w:r>
+          </w:p>
+        </w:tc>
+      </w:tr>
+      <w:tr>
+        <w:tc>
+          <w:tcPr>
+            <w:tcW w:w="2550" w:type="dxa"/>
+            <w:shd w:val="clear" w:color="auto" w:fill="EFEFEF"/>
+            <w:vAlign w:val="center"/>
+          </w:tcPr>
+          <w:p>
+            <w:pPr>
+              <w:rPr>
+                <w:rFonts w:ascii="Arial" w:eastAsia="Arial" w:hAnsi="Arial" w:cs="Arial"/>
+                <w:b/>
+              </w:rPr>
+            </w:pPr>
+            <w:r>
+              <w:rPr>
+                <w:rFonts w:ascii="Arial" w:eastAsia="Arial" w:hAnsi="Arial" w:cs="Arial"/>
+                <w:b/>
+              </w:rPr>
+              <w:t>Tema de la Reunión:</w:t>
+            </w:r>
+          </w:p>
+        </w:tc>
+        <w:tc>
+          <w:tcPr>
+            <w:tcW w:w="7095" w:type="dxa"/>
+            <w:gridSpan w:val="5"/>
+            <w:vAlign w:val="center"/>
+          </w:tcPr>
+          <w:p>
+            <w:pPr>
+              <w:rPr>
+                <w:rFonts w:ascii="Arial" w:eastAsia="Arial" w:hAnsi="Arial" w:cs="Arial"/>
+                <w:b/>
+                <w:bCs/>
+                <w:i/>
+                <w:lang w:val="es-EC"/>
+              </w:rPr>
+            </w:pPr>
+            <w:r>
+              <w:rPr>
+                <w:rFonts w:ascii="Arial" w:eastAsia="Arial" w:hAnsi="Arial" w:cs="Arial"/>
+                <w:i/>
+              </w:rPr>
+              <w:t>Tarea 7: Manual de Usuario</w:t>
+            </w:r>
+          </w:p>
+        </w:tc>
+      </w:tr>
+      <w:tr>
+        <w:tc>
+          <w:tcPr>
+            <w:tcW w:w="2550" w:type="dxa"/>
+            <w:shd w:val="clear" w:color="auto" w:fill="EFEFEF"/>
+            <w:vAlign w:val="center"/>
+          </w:tcPr>
+          <w:p>
+            <w:pPr>
+              <w:rPr>
+                <w:rFonts w:ascii="Arial" w:eastAsia="Arial" w:hAnsi="Arial" w:cs="Arial"/>
+                <w:b/>
+              </w:rPr>
+            </w:pPr>
+            <w:r>
+              <w:rPr>
+                <w:rFonts w:ascii="Arial" w:eastAsia="Arial" w:hAnsi="Arial" w:cs="Arial"/>
+                <w:b/>
+              </w:rPr>
+              <w:t>Institución/es:</w:t>
+            </w:r>
+          </w:p>
+        </w:tc>
+        <w:tc>
+          <w:tcPr>
+            <w:tcW w:w="7095" w:type="dxa"/>
+            <w:gridSpan w:val="5"/>
+            <w:vAlign w:val="center"/>
+          </w:tcPr>
+          <w:p>
+            <w:pPr>
+              <w:spacing w:after="0"/>
+              <w:rPr>
+                <w:rFonts w:ascii="Arial" w:eastAsia="Arial" w:hAnsi="Arial" w:cs="Arial"/>
+                <w:i/>
+              </w:rPr>
+            </w:pPr>
+            <w:r>
+              <w:rPr>
+                <w:rFonts w:ascii="Arial" w:eastAsia="Arial" w:hAnsi="Arial" w:cs="Arial"/>
+                <w:i/>
+              </w:rPr>
+              <w:t>Universidad de Guayaquil</w:t>
+            </w:r>
+          </w:p>
+          <w:p>
+            <w:pPr>
+              <w:rPr>
+                <w:rFonts w:ascii="Arial" w:eastAsia="Arial" w:hAnsi="Arial" w:cs="Arial"/>
+                <w:i/>
+              </w:rPr>
+            </w:pPr>
+            <w:r>
+              <w:rPr>
+                <w:rFonts w:ascii="Arial" w:eastAsia="Arial" w:hAnsi="Arial" w:cs="Arial"/>
+                <w:i/>
+              </w:rPr>
+              <w:t>Facultad de Ciencias, Matemáticas y Físicas</w:t>
+            </w:r>
+          </w:p>
+        </w:tc>
+      </w:tr>
+      <w:tr>
+        <w:tc>
+          <w:tcPr>
+            <w:tcW w:w="2550" w:type="dxa"/>
+            <w:shd w:val="clear" w:color="auto" w:fill="EFEFEF"/>
+            <w:vAlign w:val="center"/>
+          </w:tcPr>
+          <w:p>
+            <w:pPr>
+              <w:rPr>
+                <w:rFonts w:ascii="Arial" w:eastAsia="Arial" w:hAnsi="Arial" w:cs="Arial"/>
+                <w:b/>
+              </w:rPr>
+            </w:pPr>
+            <w:r>
+              <w:rPr>
+                <w:rFonts w:ascii="Arial" w:eastAsia="Arial" w:hAnsi="Arial" w:cs="Arial"/>
+                <w:b/>
+              </w:rPr>
+              <w:t>Autor:</w:t>
+            </w:r>
+          </w:p>
+        </w:tc>
+        <w:tc>
+          <w:tcPr>
+            <w:tcW w:w="7095" w:type="dxa"/>
+            <w:gridSpan w:val="5"/>
+            <w:vAlign w:val="center"/>
+          </w:tcPr>
+          <w:p>
+            <w:pPr>
+              <w:rPr>
+                <w:rFonts w:ascii="Arial" w:eastAsia="Arial" w:hAnsi="Arial" w:cs="Arial"/>
+                <w:i/>
+              </w:rPr>
+            </w:pPr>
+            <w:r>
+              <w:rPr>
+                <w:rFonts w:ascii="Arial" w:eastAsia="Arial" w:hAnsi="Arial" w:cs="Arial"/>
+                <w:i/>
+              </w:rPr>
+              <w:t>Grupo B</w:t>
+            </w:r>
+          </w:p>
+        </w:tc>
+      </w:tr>
+      <w:tr>
+        <w:tc>
+          <w:tcPr>
+            <w:tcW w:w="2550" w:type="dxa"/>
+            <w:shd w:val="clear" w:color="auto" w:fill="EFEFEF"/>
+            <w:vAlign w:val="center"/>
+          </w:tcPr>
+          <w:p>
+            <w:pPr>
+              <w:rPr>
+                <w:rFonts w:ascii="Arial" w:eastAsia="Arial" w:hAnsi="Arial" w:cs="Arial"/>
+                <w:b/>
+              </w:rPr>
+            </w:pPr>
+            <w:r>
+              <w:rPr>
+                <w:rFonts w:ascii="Arial" w:eastAsia="Arial" w:hAnsi="Arial" w:cs="Arial"/>
+                <w:b/>
+              </w:rPr>
+              <w:t>Fecha:</w:t>
+            </w:r>
+          </w:p>
+        </w:tc>
+        <w:tc>
+          <w:tcPr>
+            <w:tcW w:w="1845" w:type="dxa"/>
+            <w:vAlign w:val="center"/>
+          </w:tcPr>
+          <w:p>
+            <w:pPr>
+              <w:rPr>
+                <w:rFonts w:ascii="Arial" w:eastAsia="Arial" w:hAnsi="Arial" w:cs="Arial"/>
+                <w:i/>
+              </w:rPr>
+            </w:pPr>
+            <w:r>
+              <w:rPr>
+                <w:rFonts w:ascii="Arial" w:eastAsia="Arial" w:hAnsi="Arial" w:cs="Arial"/>
+                <w:i/>
+              </w:rPr>
+              <w:t>2</w:t>
+            </w:r>
+            <w:r>
+              <w:rPr>
+                <w:rFonts w:ascii="Arial" w:eastAsia="Arial" w:hAnsi="Arial" w:cs="Arial"/>
+                <w:i/>
+              </w:rPr>
+              <w:t>7</w:t>
+            </w:r>
+            <w:r>
+              <w:rPr>
+                <w:rFonts w:ascii="Arial" w:eastAsia="Arial" w:hAnsi="Arial" w:cs="Arial"/>
+                <w:i/>
+              </w:rPr>
+              <w:t>/11/2024</w:t>
+            </w:r>
+          </w:p>
+        </w:tc>
+        <w:tc>
+          <w:tcPr>
+            <w:tcW w:w="1560" w:type="dxa"/>
+            <w:shd w:val="clear" w:color="auto" w:fill="D9D9D9"/>
+            <w:vAlign w:val="center"/>
+          </w:tcPr>
+          <w:p>
+            <w:pPr>
+              <w:rPr>
+                <w:rFonts w:ascii="Arial" w:eastAsia="Arial" w:hAnsi="Arial" w:cs="Arial"/>
+                <w:b/>
+              </w:rPr>
+            </w:pPr>
+            <w:r>
+              <w:rPr>
+                <w:rFonts w:ascii="Arial" w:eastAsia="Arial" w:hAnsi="Arial" w:cs="Arial"/>
+                <w:b/>
+              </w:rPr>
+              <w:t>Hora Inicio:</w:t>
+            </w:r>
+          </w:p>
+        </w:tc>
+        <w:tc>
+          <w:tcPr>
+            <w:tcW w:w="1410" w:type="dxa"/>
+            <w:vAlign w:val="center"/>
+          </w:tcPr>
+          <w:p>
+            <w:pPr>
+              <w:rPr>
+                <w:rFonts w:ascii="Arial" w:eastAsia="Arial" w:hAnsi="Arial" w:cs="Arial"/>
+              </w:rPr>
+            </w:pPr>
+            <w:r>
+              <w:rPr>
+                <w:rFonts w:ascii="Arial" w:eastAsia="Arial" w:hAnsi="Arial" w:cs="Arial"/>
+              </w:rPr>
+              <w:t>1</w:t>
+            </w:r>
+            <w:r>
+              <w:rPr>
+                <w:rFonts w:ascii="Arial" w:eastAsia="Arial" w:hAnsi="Arial" w:cs="Arial"/>
+              </w:rPr>
+              <w:t>3</w:t>
+            </w:r>
+            <w:r>
+              <w:rPr>
+                <w:rFonts w:ascii="Arial" w:eastAsia="Arial" w:hAnsi="Arial" w:cs="Arial"/>
+              </w:rPr>
+              <w:t>:00</w:t>
+            </w:r>
+          </w:p>
+        </w:tc>
+        <w:tc>
+          <w:tcPr>
+            <w:tcW w:w="1275" w:type="dxa"/>
+            <w:shd w:val="clear" w:color="auto" w:fill="D9D9D9"/>
+            <w:vAlign w:val="center"/>
+          </w:tcPr>
+          <w:p>
+            <w:pPr>
+              <w:rPr>
+                <w:rFonts w:ascii="Arial" w:eastAsia="Arial" w:hAnsi="Arial" w:cs="Arial"/>
+                <w:b/>
+              </w:rPr>
+            </w:pPr>
+            <w:r>
+              <w:rPr>
+                <w:rFonts w:ascii="Arial" w:eastAsia="Arial" w:hAnsi="Arial" w:cs="Arial"/>
+                <w:b/>
+              </w:rPr>
+              <w:t>Hora Fin:</w:t>
+            </w:r>
+          </w:p>
+        </w:tc>
+        <w:tc>
+          <w:tcPr>
+            <w:tcW w:w="1005" w:type="dxa"/>
+            <w:vAlign w:val="center"/>
+          </w:tcPr>
+          <w:p>
+            <w:pPr>
+              <w:rPr>
+                <w:rFonts w:ascii="Arial" w:eastAsia="Arial" w:hAnsi="Arial" w:cs="Arial"/>
+              </w:rPr>
+            </w:pPr>
+            <w:r>
+              <w:rPr>
+                <w:rFonts w:ascii="Arial" w:eastAsia="Arial" w:hAnsi="Arial" w:cs="Arial"/>
+              </w:rPr>
+              <w:t>1</w:t>
+            </w:r>
+            <w:r>
+              <w:rPr>
+                <w:rFonts w:ascii="Arial" w:eastAsia="Arial" w:hAnsi="Arial" w:cs="Arial"/>
+              </w:rPr>
+              <w:t>3</w:t>
+            </w:r>
+            <w:r>
+              <w:rPr>
+                <w:rFonts w:ascii="Arial" w:eastAsia="Arial" w:hAnsi="Arial" w:cs="Arial"/>
+              </w:rPr>
+              <w:t>:</w:t>
+            </w:r>
+            <w:r>
+              <w:rPr>
+                <w:rFonts w:ascii="Arial" w:eastAsia="Arial" w:hAnsi="Arial" w:cs="Arial"/>
+              </w:rPr>
+              <w:t>45</w:t>
+            </w:r>
+          </w:p>
+        </w:tc>
+      </w:tr>
+      <w:tr>
+        <w:tc>
+          <w:tcPr>
+            <w:tcW w:w="2550" w:type="dxa"/>
+            <w:shd w:val="clear" w:color="auto" w:fill="EFEFEF"/>
+            <w:vAlign w:val="center"/>
+          </w:tcPr>
+          <w:p>
+            <w:pPr>
+              <w:rPr>
+                <w:rFonts w:ascii="Arial" w:eastAsia="Arial" w:hAnsi="Arial" w:cs="Arial"/>
+                <w:b/>
+              </w:rPr>
+            </w:pPr>
+            <w:r>
+              <w:rPr>
+                <w:rFonts w:ascii="Arial" w:eastAsia="Arial" w:hAnsi="Arial" w:cs="Arial"/>
+                <w:b/>
+              </w:rPr>
+              <w:t>Lugar:</w:t>
+            </w:r>
+          </w:p>
+        </w:tc>
+        <w:tc>
+          <w:tcPr>
+            <w:tcW w:w="7095" w:type="dxa"/>
+            <w:gridSpan w:val="5"/>
+            <w:vAlign w:val="center"/>
+          </w:tcPr>
+          <w:p>
+            <w:pPr>
+              <w:rPr>
+                <w:rFonts w:ascii="Arial" w:eastAsia="Arial" w:hAnsi="Arial" w:cs="Arial"/>
+                <w:i/>
+              </w:rPr>
+            </w:pPr>
+            <w:r>
+              <w:rPr>
+                <w:rFonts w:ascii="Arial" w:eastAsia="Arial" w:hAnsi="Arial" w:cs="Arial"/>
+                <w:i/>
+              </w:rPr>
+              <w:t>Zoom, WhatsApp</w:t>
+            </w:r>
+          </w:p>
+        </w:tc>
+      </w:tr>
+      <w:tr>
+        <w:trPr>
+          <w:trHeight w:val="775"/>
+        </w:trPr>
+        <w:tc>
+          <w:tcPr>
+            <w:tcW w:w="2550" w:type="dxa"/>
+            <w:shd w:val="clear" w:color="auto" w:fill="EFEFEF"/>
+            <w:vAlign w:val="center"/>
+          </w:tcPr>
+          <w:p>
+            <w:pPr>
+              <w:rPr>
+                <w:rFonts w:ascii="Arial" w:eastAsia="Arial" w:hAnsi="Arial" w:cs="Arial"/>
+                <w:b/>
+              </w:rPr>
+            </w:pPr>
+            <w:r>
+              <w:rPr>
+                <w:rFonts w:ascii="Arial" w:eastAsia="Arial" w:hAnsi="Arial" w:cs="Arial"/>
+                <w:b/>
+              </w:rPr>
+              <w:t>Referencias:</w:t>
+            </w:r>
+          </w:p>
+        </w:tc>
+        <w:tc>
+          <w:tcPr>
+            <w:tcW w:w="7095" w:type="dxa"/>
+            <w:gridSpan w:val="5"/>
+            <w:vAlign w:val="center"/>
+          </w:tcPr>
+          <w:p>
+            <w:pPr>
+              <w:rPr>
+                <w:rFonts w:ascii="Arial" w:eastAsia="Arial" w:hAnsi="Arial" w:cs="Arial"/>
+                <w:i/>
+              </w:rPr>
+            </w:pPr>
+            <w:r>
+              <w:rPr>
+                <w:rFonts w:ascii="Arial" w:eastAsia="Arial" w:hAnsi="Arial" w:cs="Arial"/>
+                <w:i/>
+                <w:color w:val="0D0D0D"/>
+              </w:rPr>
+              <w:t xml:space="preserve">Documento: </w:t>
+            </w:r>
+            <w:r>
+              <w:rPr>
+                <w:rFonts w:ascii="Arial" w:eastAsia="Arial" w:hAnsi="Arial" w:cs="Arial"/>
+                <w:i/>
+                <w:color w:val="0D0D0D"/>
+              </w:rPr>
+              <w:t>Manual de Usuario</w:t>
+            </w:r>
+          </w:p>
+        </w:tc>
+      </w:tr>
+    </w:tbl>
+    <w:p>
+      <w:pPr>
+        <w:pBdr>
+          <w:top w:val="nil"/>
+          <w:left w:val="nil"/>
+          <w:bottom w:val="nil"/>
+          <w:right w:val="nil"/>
+          <w:between w:val="nil"/>
+        </w:pBdr>
+        <w:spacing w:after="120"/>
+        <w:rPr>
+          <w:rFonts w:ascii="Arial" w:eastAsia="Arial" w:hAnsi="Arial" w:cs="Arial"/>
+          <w:i/>
+          <w:color w:val="000000"/>
+        </w:rPr>
+      </w:pPr>
+    </w:p>
+    <w:tbl>
+      <w:tblPr>
+        <w:tblW w:w="9923" w:type="dxa"/>
+        <w:tblInd w:w="-459" w:type="dxa"/>
+        <w:tblBorders>
+          <w:top w:val="single" w:sz="4" w:space="0" w:color="000000"/>
+          <w:left w:val="single" w:sz="4" w:space="0" w:color="000000"/>
+          <w:bottom w:val="single" w:sz="4" w:space="0" w:color="000000"/>
+          <w:right w:val="single" w:sz="4" w:space="0" w:color="000000"/>
+          <w:insideH w:val="single" w:sz="4" w:space="0" w:color="000000"/>
+          <w:insideV w:val="single" w:sz="4" w:space="0" w:color="000000"/>
+        </w:tblBorders>
+        <w:tblLayout w:type="fixed"/>
+        <w:tblLook w:val="0400" w:firstRow="0" w:lastRow="0" w:firstColumn="0" w:lastColumn="0" w:noHBand="0" w:noVBand="1"/>
+      </w:tblPr>
+      <w:tblGrid>
+        <w:gridCol w:w="3340"/>
+        <w:gridCol w:w="3181"/>
+        <w:gridCol w:w="3402"/>
+      </w:tblGrid>
+      <w:tr>
+        <w:tc>
+          <w:tcPr>
+            <w:tcW w:w="9923" w:type="dxa"/>
+            <w:gridSpan w:val="3"/>
+            <w:shd w:val="clear" w:color="auto" w:fill="EFEFEF"/>
+          </w:tcPr>
+          <w:p>
+            <w:pPr>
+              <w:jc w:val="center"/>
+              <w:rPr>
+                <w:rFonts w:ascii="Arial" w:eastAsia="Arial" w:hAnsi="Arial" w:cs="Arial"/>
+                <w:b/>
+                <w:sz w:val="32"/>
+                <w:szCs w:val="32"/>
+              </w:rPr>
+            </w:pPr>
+            <w:r>
+              <w:rPr>
+                <w:rFonts w:ascii="Arial" w:eastAsia="Arial" w:hAnsi="Arial" w:cs="Arial"/>
+                <w:b/>
+                <w:sz w:val="24"/>
+                <w:szCs w:val="24"/>
+              </w:rPr>
+              <w:t>LISTA DE PARTICIPANTES</w:t>
+            </w:r>
+          </w:p>
+        </w:tc>
+      </w:tr>
+      <w:tr>
+        <w:tc>
+          <w:tcPr>
+            <w:tcW w:w="3340" w:type="dxa"/>
+            <w:shd w:val="clear" w:color="auto" w:fill="EFEFEF"/>
+          </w:tcPr>
+          <w:p>
+            <w:pPr>
+              <w:jc w:val="center"/>
+              <w:rPr>
+                <w:rFonts w:ascii="Arial" w:eastAsia="Arial" w:hAnsi="Arial" w:cs="Arial"/>
+                <w:b/>
+              </w:rPr>
+            </w:pPr>
+            <w:r>
+              <w:rPr>
+                <w:rFonts w:ascii="Arial" w:eastAsia="Arial" w:hAnsi="Arial" w:cs="Arial"/>
+                <w:b/>
+              </w:rPr>
+              <w:t>Nombre y Apellido</w:t>
+            </w:r>
+          </w:p>
+        </w:tc>
+        <w:tc>
+          <w:tcPr>
+            <w:tcW w:w="3181" w:type="dxa"/>
+            <w:shd w:val="clear" w:color="auto" w:fill="EFEFEF"/>
+          </w:tcPr>
+          <w:p>
+            <w:pPr>
+              <w:jc w:val="center"/>
+              <w:rPr>
+                <w:rFonts w:ascii="Arial" w:eastAsia="Arial" w:hAnsi="Arial" w:cs="Arial"/>
+                <w:b/>
+              </w:rPr>
+            </w:pPr>
+            <w:r>
+              <w:rPr>
+                <w:rFonts w:ascii="Arial" w:eastAsia="Arial" w:hAnsi="Arial" w:cs="Arial"/>
+                <w:b/>
+              </w:rPr>
+              <w:t>Función</w:t>
+            </w:r>
+          </w:p>
+        </w:tc>
+        <w:tc>
+          <w:tcPr>
+            <w:tcW w:w="3402" w:type="dxa"/>
+            <w:shd w:val="clear" w:color="auto" w:fill="EFEFEF"/>
+          </w:tcPr>
+          <w:p>
+            <w:pPr>
+              <w:jc w:val="center"/>
+              <w:rPr>
+                <w:rFonts w:ascii="Arial" w:eastAsia="Arial" w:hAnsi="Arial" w:cs="Arial"/>
+                <w:b/>
+              </w:rPr>
+            </w:pPr>
+            <w:r>
+              <w:rPr>
+                <w:rFonts w:ascii="Arial" w:eastAsia="Arial" w:hAnsi="Arial" w:cs="Arial"/>
+                <w:b/>
+              </w:rPr>
+              <w:t>Porcentaje de Participación</w:t>
+            </w:r>
+          </w:p>
+        </w:tc>
+      </w:tr>
+      <w:tr>
+        <w:tc>
+          <w:tcPr>
+            <w:tcW w:w="3340" w:type="dxa"/>
+            <w:vAlign w:val="center"/>
+          </w:tcPr>
+          <w:p>
+            <w:pPr>
+              <w:tabs>
+                <w:tab w:val="left" w:pos="1395"/>
+              </w:tabs>
+              <w:spacing w:after="160"/>
+              <w:jc w:val="center"/>
+              <w:rPr>
+                <w:rFonts w:ascii="Arial" w:eastAsia="Arial" w:hAnsi="Arial" w:cs="Arial"/>
+                <w:i/>
+                <w:sz w:val="24"/>
+                <w:szCs w:val="24"/>
+              </w:rPr>
+            </w:pPr>
+            <w:r>
+              <w:rPr>
+                <w:rFonts w:ascii="Times New Roman" w:eastAsia="Times New Roman" w:hAnsi="Times New Roman" w:cs="Times New Roman"/>
+                <w:color w:val="1D2125"/>
+                <w:sz w:val="28"/>
+                <w:szCs w:val="28"/>
+              </w:rPr>
+              <w:t>Nadia Nallely Baquerizo Avila</w:t>
+            </w:r>
+          </w:p>
+        </w:tc>
+        <w:tc>
+          <w:tcPr>
+            <w:tcW w:w="3181" w:type="dxa"/>
+            <w:vAlign w:val="center"/>
+          </w:tcPr>
+          <w:p>
+            <w:pPr>
+              <w:jc w:val="center"/>
+              <w:rPr>
+                <w:rFonts w:ascii="Arial" w:eastAsia="Arial" w:hAnsi="Arial" w:cs="Arial"/>
+                <w:i/>
+                <w:sz w:val="24"/>
+                <w:szCs w:val="24"/>
+              </w:rPr>
+            </w:pPr>
+            <w:r>
+              <w:rPr>
+                <w:rFonts w:ascii="Arial" w:eastAsia="Arial" w:hAnsi="Arial" w:cs="Arial"/>
+                <w:i/>
+                <w:sz w:val="24"/>
+                <w:szCs w:val="24"/>
+              </w:rPr>
+              <w:t>Desarrollador</w:t>
+            </w:r>
+          </w:p>
+        </w:tc>
+        <w:tc>
+          <w:tcPr>
+            <w:tcW w:w="3402" w:type="dxa"/>
+            <w:vAlign w:val="center"/>
+          </w:tcPr>
+          <w:p>
+            <w:pPr>
+              <w:jc w:val="center"/>
+              <w:rPr>
+                <w:rFonts w:ascii="Arial" w:eastAsia="Arial" w:hAnsi="Arial" w:cs="Arial"/>
+                <w:i/>
+                <w:sz w:val="24"/>
+                <w:szCs w:val="24"/>
+              </w:rPr>
+            </w:pPr>
+            <w:r>
+              <w:rPr>
+                <w:rFonts w:ascii="Arial" w:eastAsia="Arial" w:hAnsi="Arial" w:cs="Arial"/>
+                <w:i/>
+                <w:sz w:val="24"/>
+                <w:szCs w:val="24"/>
+              </w:rPr>
+              <w:t>100%</w:t>
+            </w:r>
+          </w:p>
+        </w:tc>
+      </w:tr>
+      <w:tr>
+        <w:tc>
+          <w:tcPr>
+            <w:tcW w:w="3340" w:type="dxa"/>
+            <w:vAlign w:val="center"/>
+          </w:tcPr>
+          <w:p>
+            <w:pPr>
+              <w:tabs>
+                <w:tab w:val="left" w:pos="1395"/>
+              </w:tabs>
+              <w:spacing w:after="160"/>
+              <w:jc w:val="center"/>
+              <w:rPr>
+                <w:rFonts w:ascii="Arial" w:eastAsia="Arial" w:hAnsi="Arial" w:cs="Arial"/>
+                <w:i/>
+                <w:sz w:val="24"/>
+                <w:szCs w:val="24"/>
+              </w:rPr>
+            </w:pPr>
+            <w:r>
+              <w:rPr>
+                <w:rFonts w:ascii="Times New Roman" w:eastAsia="Times New Roman" w:hAnsi="Times New Roman" w:cs="Times New Roman"/>
+                <w:color w:val="1D2125"/>
+                <w:sz w:val="28"/>
+                <w:szCs w:val="28"/>
+              </w:rPr>
+              <w:t>Ricardo Steven Castro Agudo</w:t>
+            </w:r>
+          </w:p>
+        </w:tc>
+        <w:tc>
+          <w:tcPr>
+            <w:tcW w:w="3181" w:type="dxa"/>
+            <w:vAlign w:val="center"/>
+          </w:tcPr>
+          <w:p>
+            <w:pPr>
+              <w:jc w:val="center"/>
+              <w:rPr>
+                <w:rFonts w:ascii="Arial" w:eastAsia="Arial" w:hAnsi="Arial" w:cs="Arial"/>
+                <w:i/>
+                <w:sz w:val="24"/>
+                <w:szCs w:val="24"/>
+              </w:rPr>
+            </w:pPr>
+            <w:r>
+              <w:rPr>
+                <w:rFonts w:ascii="Arial" w:eastAsia="Arial" w:hAnsi="Arial" w:cs="Arial"/>
+                <w:i/>
+                <w:sz w:val="24"/>
+                <w:szCs w:val="24"/>
+              </w:rPr>
+              <w:t>Documentación</w:t>
+            </w:r>
+          </w:p>
+        </w:tc>
+        <w:tc>
+          <w:tcPr>
+            <w:tcW w:w="3402" w:type="dxa"/>
+            <w:vAlign w:val="center"/>
+          </w:tcPr>
+          <w:p>
+            <w:pPr>
+              <w:jc w:val="center"/>
+              <w:rPr>
+                <w:rFonts w:ascii="Arial" w:eastAsia="Arial" w:hAnsi="Arial" w:cs="Arial"/>
+                <w:i/>
+                <w:sz w:val="24"/>
+                <w:szCs w:val="24"/>
+              </w:rPr>
+            </w:pPr>
+            <w:r>
+              <w:rPr>
+                <w:rFonts w:ascii="Arial" w:eastAsia="Arial" w:hAnsi="Arial" w:cs="Arial"/>
+                <w:i/>
+                <w:sz w:val="24"/>
+                <w:szCs w:val="24"/>
+              </w:rPr>
+              <w:t>100%</w:t>
+            </w:r>
+          </w:p>
+        </w:tc>
+      </w:tr>
+      <w:tr>
+        <w:tc>
+          <w:tcPr>
+            <w:tcW w:w="3340" w:type="dxa"/>
+            <w:vAlign w:val="center"/>
+          </w:tcPr>
+          <w:p>
+            <w:pPr>
+              <w:jc w:val="center"/>
+              <w:rPr>
+                <w:rFonts w:ascii="Arial" w:eastAsia="Arial" w:hAnsi="Arial" w:cs="Arial"/>
+                <w:i/>
+                <w:sz w:val="24"/>
+                <w:szCs w:val="24"/>
+              </w:rPr>
+            </w:pPr>
+            <w:r>
+              <w:rPr>
+                <w:rFonts w:ascii="Times New Roman" w:eastAsia="Times New Roman" w:hAnsi="Times New Roman" w:cs="Times New Roman"/>
+                <w:color w:val="1D2125"/>
+                <w:sz w:val="28"/>
+                <w:szCs w:val="28"/>
+              </w:rPr>
+              <w:t>Edwin Elieser Franco Cruz</w:t>
+            </w:r>
+          </w:p>
+        </w:tc>
+        <w:tc>
+          <w:tcPr>
+            <w:tcW w:w="3181" w:type="dxa"/>
+            <w:vAlign w:val="center"/>
+          </w:tcPr>
+          <w:p>
+            <w:pPr>
+              <w:jc w:val="center"/>
+              <w:rPr>
+                <w:rFonts w:ascii="Arial" w:eastAsia="Arial" w:hAnsi="Arial" w:cs="Arial"/>
+                <w:i/>
+                <w:sz w:val="24"/>
+                <w:szCs w:val="24"/>
+              </w:rPr>
+            </w:pPr>
+            <w:r>
+              <w:rPr>
+                <w:rFonts w:ascii="Arial" w:eastAsia="Arial" w:hAnsi="Arial" w:cs="Arial"/>
+                <w:i/>
+                <w:sz w:val="24"/>
+                <w:szCs w:val="24"/>
+              </w:rPr>
+              <w:t>Documentación</w:t>
+            </w:r>
+          </w:p>
+        </w:tc>
+        <w:tc>
+          <w:tcPr>
+            <w:tcW w:w="3402" w:type="dxa"/>
+            <w:vAlign w:val="center"/>
+          </w:tcPr>
+          <w:p>
+            <w:pPr>
+              <w:jc w:val="center"/>
+              <w:rPr>
+                <w:rFonts w:ascii="Arial" w:eastAsia="Arial" w:hAnsi="Arial" w:cs="Arial"/>
+                <w:i/>
+                <w:sz w:val="24"/>
+                <w:szCs w:val="24"/>
+              </w:rPr>
+            </w:pPr>
+            <w:r>
+              <w:rPr>
+                <w:rFonts w:ascii="Arial" w:eastAsia="Arial" w:hAnsi="Arial" w:cs="Arial"/>
+                <w:i/>
+                <w:sz w:val="24"/>
+                <w:szCs w:val="24"/>
+              </w:rPr>
+              <w:t>100%</w:t>
+            </w:r>
+          </w:p>
+        </w:tc>
+      </w:tr>
+      <w:tr>
+        <w:trPr>
+          <w:trHeight w:val="781"/>
+        </w:trPr>
+        <w:tc>
+          <w:tcPr>
+            <w:tcW w:w="3340" w:type="dxa"/>
+            <w:vAlign w:val="center"/>
+          </w:tcPr>
+          <w:p>
+            <w:pPr>
+              <w:tabs>
+                <w:tab w:val="left" w:pos="1395"/>
+              </w:tabs>
+              <w:spacing w:after="160"/>
+              <w:jc w:val="center"/>
+              <w:rPr>
+                <w:rFonts w:ascii="Arial" w:eastAsia="Arial" w:hAnsi="Arial" w:cs="Arial"/>
+                <w:i/>
+                <w:sz w:val="24"/>
+                <w:szCs w:val="24"/>
+              </w:rPr>
+            </w:pPr>
+            <w:r>
+              <w:rPr>
+                <w:rFonts w:ascii="Times New Roman" w:eastAsia="Times New Roman" w:hAnsi="Times New Roman" w:cs="Times New Roman"/>
+                <w:color w:val="1D2125"/>
+                <w:sz w:val="28"/>
+                <w:szCs w:val="28"/>
+              </w:rPr>
+              <w:t>Vera Lopez Alex Gabriel</w:t>
+            </w:r>
+          </w:p>
+        </w:tc>
+        <w:tc>
+          <w:tcPr>
+            <w:tcW w:w="3181" w:type="dxa"/>
+            <w:vAlign w:val="center"/>
+          </w:tcPr>
+          <w:p>
+            <w:pPr>
+              <w:jc w:val="center"/>
+              <w:rPr>
+                <w:rFonts w:ascii="Arial" w:eastAsia="Arial" w:hAnsi="Arial" w:cs="Arial"/>
+                <w:i/>
+                <w:sz w:val="24"/>
+                <w:szCs w:val="24"/>
+              </w:rPr>
+            </w:pPr>
+            <w:r>
+              <w:rPr>
+                <w:rFonts w:ascii="Arial" w:eastAsia="Arial" w:hAnsi="Arial" w:cs="Arial"/>
+                <w:i/>
+                <w:sz w:val="24"/>
+                <w:szCs w:val="24"/>
+              </w:rPr>
+              <w:t>Desarrollador</w:t>
+            </w:r>
+          </w:p>
+        </w:tc>
+        <w:tc>
+          <w:tcPr>
+            <w:tcW w:w="3402" w:type="dxa"/>
+            <w:vAlign w:val="center"/>
+          </w:tcPr>
+          <w:p>
+            <w:pPr>
+              <w:jc w:val="center"/>
+              <w:rPr>
+                <w:rFonts w:ascii="Arial" w:eastAsia="Arial" w:hAnsi="Arial" w:cs="Arial"/>
+                <w:i/>
+                <w:sz w:val="24"/>
+                <w:szCs w:val="24"/>
+              </w:rPr>
+            </w:pPr>
+            <w:r>
+              <w:rPr>
+                <w:rFonts w:ascii="Arial" w:eastAsia="Arial" w:hAnsi="Arial" w:cs="Arial"/>
+                <w:i/>
+                <w:sz w:val="24"/>
+                <w:szCs w:val="24"/>
+              </w:rPr>
+              <w:t>100%</w:t>
+            </w:r>
+          </w:p>
+        </w:tc>
+      </w:tr>
+      <w:tr>
+        <w:tc>
+          <w:tcPr>
+            <w:tcW w:w="3340" w:type="dxa"/>
+            <w:vAlign w:val="center"/>
+          </w:tcPr>
+          <w:p>
+            <w:pPr>
+              <w:tabs>
+                <w:tab w:val="left" w:pos="1395"/>
+              </w:tabs>
+              <w:spacing w:after="160"/>
+              <w:jc w:val="center"/>
+              <w:rPr>
+                <w:rFonts w:ascii="Times New Roman" w:eastAsia="Times New Roman" w:hAnsi="Times New Roman" w:cs="Times New Roman"/>
+                <w:color w:val="1D2125"/>
+                <w:sz w:val="28"/>
+                <w:szCs w:val="28"/>
+              </w:rPr>
+            </w:pPr>
+            <w:r>
+              <w:rPr>
+                <w:rFonts w:ascii="Times New Roman" w:eastAsia="Times New Roman" w:hAnsi="Times New Roman" w:cs="Times New Roman"/>
+                <w:color w:val="1D2125"/>
+                <w:sz w:val="28"/>
+                <w:szCs w:val="28"/>
+              </w:rPr>
+              <w:t>Wilson Fabricio Ortiz Aguirre</w:t>
+            </w:r>
+          </w:p>
+        </w:tc>
+        <w:tc>
+          <w:tcPr>
+            <w:tcW w:w="3181" w:type="dxa"/>
+            <w:vAlign w:val="center"/>
+          </w:tcPr>
+          <w:p>
+            <w:pPr>
+              <w:jc w:val="center"/>
+              <w:rPr>
+                <w:rFonts w:ascii="Arial" w:eastAsia="Arial" w:hAnsi="Arial" w:cs="Arial"/>
+                <w:i/>
+                <w:sz w:val="24"/>
+                <w:szCs w:val="24"/>
+              </w:rPr>
+            </w:pPr>
+            <w:r>
+              <w:rPr>
+                <w:rFonts w:ascii="Arial" w:eastAsia="Arial" w:hAnsi="Arial" w:cs="Arial"/>
+                <w:i/>
+                <w:sz w:val="24"/>
+                <w:szCs w:val="24"/>
+              </w:rPr>
+              <w:t>Documentación</w:t>
+            </w:r>
+          </w:p>
+        </w:tc>
+        <w:tc>
+          <w:tcPr>
+            <w:tcW w:w="3402" w:type="dxa"/>
+            <w:vAlign w:val="center"/>
+          </w:tcPr>
+          <w:p>
+            <w:pPr>
+              <w:jc w:val="center"/>
+              <w:rPr>
+                <w:rFonts w:ascii="Arial" w:eastAsia="Arial" w:hAnsi="Arial" w:cs="Arial"/>
+                <w:i/>
+                <w:sz w:val="24"/>
+                <w:szCs w:val="24"/>
+              </w:rPr>
+            </w:pPr>
+            <w:r>
+              <w:rPr>
+                <w:rFonts w:ascii="Arial" w:eastAsia="Arial" w:hAnsi="Arial" w:cs="Arial"/>
+                <w:i/>
+                <w:sz w:val="24"/>
+                <w:szCs w:val="24"/>
+              </w:rPr>
+              <w:t>100%</w:t>
+            </w:r>
+          </w:p>
+        </w:tc>
+      </w:tr>
+      <w:tr>
+        <w:tc>
+          <w:tcPr>
+            <w:tcW w:w="3340" w:type="dxa"/>
+            <w:vAlign w:val="center"/>
+          </w:tcPr>
+          <w:p>
+            <w:pPr>
+              <w:tabs>
+                <w:tab w:val="left" w:pos="1395"/>
+              </w:tabs>
+              <w:spacing w:after="160"/>
+              <w:jc w:val="center"/>
+              <w:rPr>
+                <w:rFonts w:ascii="Arial" w:eastAsia="Arial" w:hAnsi="Arial" w:cs="Arial"/>
+                <w:i/>
+                <w:sz w:val="24"/>
+                <w:szCs w:val="24"/>
+              </w:rPr>
+            </w:pPr>
+            <w:r>
+              <w:rPr>
+                <w:rFonts w:ascii="Times New Roman" w:eastAsia="Times New Roman" w:hAnsi="Times New Roman" w:cs="Times New Roman"/>
+                <w:color w:val="1D2125"/>
+                <w:sz w:val="28"/>
+                <w:szCs w:val="28"/>
+              </w:rPr>
+              <w:t>Myrian Patricia Yaucan Curicama</w:t>
+            </w:r>
+          </w:p>
+        </w:tc>
+        <w:tc>
+          <w:tcPr>
+            <w:tcW w:w="3181" w:type="dxa"/>
+            <w:vAlign w:val="center"/>
+          </w:tcPr>
+          <w:p>
+            <w:pPr>
+              <w:jc w:val="center"/>
+              <w:rPr>
+                <w:rFonts w:ascii="Arial" w:eastAsia="Arial" w:hAnsi="Arial" w:cs="Arial"/>
+                <w:i/>
+                <w:sz w:val="24"/>
+                <w:szCs w:val="24"/>
+              </w:rPr>
+            </w:pPr>
+            <w:r>
+              <w:rPr>
+                <w:rFonts w:ascii="Arial" w:eastAsia="Arial" w:hAnsi="Arial" w:cs="Arial"/>
+                <w:i/>
+                <w:sz w:val="24"/>
+                <w:szCs w:val="24"/>
+              </w:rPr>
+              <w:t>Desarrollador</w:t>
+            </w:r>
+          </w:p>
+        </w:tc>
+        <w:tc>
+          <w:tcPr>
+            <w:tcW w:w="3402" w:type="dxa"/>
+            <w:vAlign w:val="center"/>
+          </w:tcPr>
+          <w:p>
+            <w:pPr>
+              <w:jc w:val="center"/>
+              <w:rPr>
+                <w:rFonts w:ascii="Arial" w:eastAsia="Arial" w:hAnsi="Arial" w:cs="Arial"/>
+                <w:i/>
+                <w:sz w:val="24"/>
+                <w:szCs w:val="24"/>
+              </w:rPr>
+            </w:pPr>
+            <w:r>
+              <w:rPr>
+                <w:rFonts w:ascii="Arial" w:eastAsia="Arial" w:hAnsi="Arial" w:cs="Arial"/>
+                <w:i/>
+                <w:sz w:val="24"/>
+                <w:szCs w:val="24"/>
+              </w:rPr>
+              <w:t>100%</w:t>
+            </w:r>
+          </w:p>
+        </w:tc>
+      </w:tr>
+    </w:tbl>
+    <w:p>
+      <w:pPr>
+        <w:pBdr>
+          <w:top w:val="nil"/>
+          <w:left w:val="nil"/>
+          <w:bottom w:val="nil"/>
+          <w:right w:val="nil"/>
+          <w:between w:val="nil"/>
+        </w:pBdr>
+        <w:spacing w:after="120"/>
+        <w:rPr>
+          <w:rFonts w:ascii="Arial" w:eastAsia="Arial" w:hAnsi="Arial" w:cs="Arial"/>
+          <w:i/>
+          <w:color w:val="000000"/>
+        </w:rPr>
+      </w:pPr>
+    </w:p>
+    <w:tbl>
+      <w:tblPr>
+        <w:tblW w:w="9923" w:type="dxa"/>
+        <w:tblInd w:w="-459" w:type="dxa"/>
+        <w:tblBorders>
+          <w:top w:val="single" w:sz="4" w:space="0" w:color="000000"/>
+          <w:left w:val="single" w:sz="4" w:space="0" w:color="000000"/>
+          <w:bottom w:val="single" w:sz="4" w:space="0" w:color="000000"/>
+          <w:right w:val="single" w:sz="4" w:space="0" w:color="000000"/>
+          <w:insideH w:val="single" w:sz="4" w:space="0" w:color="000000"/>
+          <w:insideV w:val="single" w:sz="4" w:space="0" w:color="000000"/>
+        </w:tblBorders>
+        <w:tblLayout w:type="fixed"/>
+        <w:tblLook w:val="0400" w:firstRow="0" w:lastRow="0" w:firstColumn="0" w:lastColumn="0" w:noHBand="0" w:noVBand="1"/>
+      </w:tblPr>
+      <w:tblGrid>
+        <w:gridCol w:w="9923"/>
+      </w:tblGrid>
+      <w:tr>
+        <w:tc>
+          <w:tcPr>
+            <w:tcW w:w="9923" w:type="dxa"/>
+            <w:shd w:val="clear" w:color="auto" w:fill="D9D9D9"/>
+          </w:tcPr>
+          <w:p>
+            <w:pPr>
+              <w:rPr>
+                <w:rFonts w:ascii="Arial" w:eastAsia="Arial" w:hAnsi="Arial" w:cs="Arial"/>
+                <w:b/>
+                <w:sz w:val="24"/>
+                <w:szCs w:val="24"/>
+              </w:rPr>
+            </w:pPr>
+            <w:r>
+              <w:rPr>
+                <w:rFonts w:ascii="Arial" w:eastAsia="Arial" w:hAnsi="Arial" w:cs="Arial"/>
+                <w:b/>
+                <w:sz w:val="24"/>
+                <w:szCs w:val="24"/>
+              </w:rPr>
+              <w:t>ASPECTOS TRATADOS</w:t>
+            </w:r>
+          </w:p>
+        </w:tc>
+      </w:tr>
+    </w:tbl>
+    <w:p>
+      <w:pPr>
+        <w:pBdr>
+          <w:top w:val="nil"/>
+          <w:left w:val="nil"/>
+          <w:bottom w:val="nil"/>
+          <w:right w:val="nil"/>
+          <w:between w:val="nil"/>
+        </w:pBdr>
+        <w:spacing w:after="120"/>
+        <w:rPr>
+          <w:rFonts w:ascii="Arial" w:eastAsia="Arial" w:hAnsi="Arial" w:cs="Arial"/>
+          <w:i/>
+          <w:color w:val="000000"/>
+          <w:sz w:val="12"/>
+          <w:szCs w:val="12"/>
+        </w:rPr>
+      </w:pPr>
+    </w:p>
+    <w:p>
+      <w:pPr>
+        <w:numPr>
+          <w:ilvl w:val="0"/>
+          <w:numId w:val="1"/>
+        </w:numPr>
+        <w:pBdr>
+          <w:top w:val="nil"/>
+          <w:left w:val="nil"/>
+          <w:bottom w:val="nil"/>
+          <w:right w:val="nil"/>
+          <w:between w:val="nil"/>
+        </w:pBdr>
+        <w:spacing w:after="120"/>
+        <w:rPr>
+          <w:i/>
+          <w:color w:val="0D0D0D"/>
+        </w:rPr>
+      </w:pPr>
+      <w:r>
+        <w:rPr>
+          <w:rFonts w:ascii="Arial" w:eastAsia="Arial" w:hAnsi="Arial" w:cs="Arial"/>
+          <w:i/>
+          <w:color w:val="0D0D0D"/>
+        </w:rPr>
+        <w:t>Documento Manuel de usuario</w:t>
+      </w:r>
+    </w:p>
+    <w:p>
+      <w:pPr>
+        <w:numPr>
+          <w:ilvl w:val="0"/>
+          <w:numId w:val="1"/>
+        </w:numPr>
+        <w:pBdr>
+          <w:top w:val="nil"/>
+          <w:left w:val="nil"/>
+          <w:bottom w:val="nil"/>
+          <w:right w:val="nil"/>
+          <w:between w:val="nil"/>
+        </w:pBdr>
+        <w:spacing w:after="120"/>
+        <w:rPr>
+          <w:i/>
+          <w:color w:val="0D0D0D"/>
+          <w:sz w:val="24"/>
+          <w:szCs w:val="24"/>
+        </w:rPr>
+      </w:pPr>
+      <w:r>
+        <w:rPr>
+          <w:i/>
+          <w:color w:val="0D0D0D"/>
+          <w:sz w:val="24"/>
+          <w:szCs w:val="24"/>
+        </w:rPr>
+        <w:t>Hablar sobre el desarrollo del articulo y el Manuel tecnico</w:t>
+      </w:r>
+    </w:p>
+    <w:p>
+      <w:pPr>
+        <w:pBdr>
+          <w:top w:val="nil"/>
+          <w:left w:val="nil"/>
+          <w:bottom w:val="nil"/>
+          <w:right w:val="nil"/>
+          <w:between w:val="nil"/>
+        </w:pBdr>
+        <w:spacing w:after="120"/>
+        <w:rPr>
+          <w:rFonts w:ascii="Arial" w:eastAsia="Arial" w:hAnsi="Arial" w:cs="Arial"/>
+          <w:i/>
+          <w:color w:val="000000"/>
+        </w:rPr>
+      </w:pPr>
+    </w:p>
+    <w:p>
+      <w:pPr>
+        <w:pBdr>
+          <w:top w:val="nil"/>
+          <w:left w:val="nil"/>
+          <w:bottom w:val="nil"/>
+          <w:right w:val="nil"/>
+          <w:between w:val="nil"/>
+        </w:pBdr>
+        <w:spacing w:after="120"/>
+        <w:rPr>
+          <w:rFonts w:ascii="Arial" w:eastAsia="Arial" w:hAnsi="Arial" w:cs="Arial"/>
+          <w:i/>
+          <w:color w:val="000000"/>
+        </w:rPr>
+      </w:pPr>
+    </w:p>
     <w:sectPr>
       <w:pgSz w:w="11906" w:h="16838"/>
       <w:pgMar w:top="1843" w:right="1701" w:bottom="1417" w:left="1701" w:header="708" w:footer="1005" w:gutter="0"/>
@@ -6590,7 +9055,7 @@
 </file>
 
 <file path=word/endnotes.xml><?xml version="1.0" encoding="utf-8"?>
-<w:endnotes xmlns:wpc="http://schemas.microsoft.com/office/word/2010/wordprocessingCanvas" xmlns:cx="http://schemas.microsoft.com/office/drawing/2014/chartex" xmlns:cx1="http://schemas.microsoft.com/office/drawing/2015/9/8/chartex" xmlns:cx2="http://schemas.microsoft.com/office/drawing/2015/10/21/chartex" xmlns:cx3="http://schemas.microsoft.com/office/drawing/2016/5/9/chartex" xmlns:cx4="http://schemas.microsoft.com/office/drawing/2016/5/10/chartex" xmlns:cx5="http://schemas.microsoft.com/office/drawing/2016/5/11/chartex" xmlns:cx6="http://schemas.microsoft.com/office/drawing/2016/5/12/chartex" xmlns:cx7="http://schemas.microsoft.com/office/drawing/2016/5/13/chartex" xmlns:cx8="http://schemas.microsoft.com/office/drawing/2016/5/14/chartex" xmlns:mc="http://schemas.openxmlformats.org/markup-compatibility/2006" xmlns:aink="http://schemas.microsoft.com/office/drawing/2016/ink" xmlns:am3d="http://schemas.microsoft.com/office/drawing/2017/model3d" xmlns:o="urn:schemas-microsoft-com:office:office" xmlns:oel="http://schemas.microsoft.com/office/2019/extlst" xmlns:r="http://schemas.openxmlformats.org/officeDocument/2006/relationships" xmlns:m="http://schemas.openxmlformats.org/officeDocument/2006/math" xmlns:v="urn:schemas-microsoft-com:vml" xmlns:wp14="http://schemas.microsoft.com/office/word/2010/wordprocessingDrawing" xmlns:wp="http://schemas.openxmlformats.org/drawingml/2006/wordprocessingDrawing" xmlns:w10="urn:schemas-microsoft-com:office:word" xmlns:w="http://schemas.openxmlformats.org/wordprocessingml/2006/main" xmlns:w14="http://schemas.microsoft.com/office/word/2010/wordml" xmlns:w15="http://schemas.microsoft.com/office/word/2012/wordml" xmlns:w16cex="http://schemas.microsoft.com/office/word/2018/wordml/cex" xmlns:w16cid="http://schemas.microsoft.com/office/word/2016/wordml/cid" xmlns:w16="http://schemas.microsoft.com/office/word/2018/wordml" xmlns:w16du="http://schemas.microsoft.com/office/word/2023/wordml/word16du" xmlns:w16sdtdh="http://schemas.microsoft.com/office/word/2020/wordml/sdtdatahash" xmlns:w16se="http://schemas.microsoft.com/office/word/2015/wordml/symex" xmlns:wpg="http://schemas.microsoft.com/office/word/2010/wordprocessingGroup" xmlns:wpi="http://schemas.microsoft.com/office/word/2010/wordprocessingInk" xmlns:wne="http://schemas.microsoft.com/office/word/2006/wordml" xmlns:wps="http://schemas.microsoft.com/office/word/2010/wordprocessingShape" mc:Ignorable="w14 w15 w16se w16cid w16 w16cex w16sdtdh w16du wp14">
+<w:endnotes xmlns:wpc="http://schemas.microsoft.com/office/word/2010/wordprocessingCanvas" xmlns:cx="http://schemas.microsoft.com/office/drawing/2014/chartex" xmlns:cx1="http://schemas.microsoft.com/office/drawing/2015/9/8/chartex" xmlns:cx2="http://schemas.microsoft.com/office/drawing/2015/10/21/chartex" xmlns:cx3="http://schemas.microsoft.com/office/drawing/2016/5/9/chartex" xmlns:cx4="http://schemas.microsoft.com/office/drawing/2016/5/10/chartex" xmlns:cx5="http://schemas.microsoft.com/office/drawing/2016/5/11/chartex" xmlns:cx6="http://schemas.microsoft.com/office/drawing/2016/5/12/chartex" xmlns:cx7="http://schemas.microsoft.com/office/drawing/2016/5/13/chartex" xmlns:cx8="http://schemas.microsoft.com/office/drawing/2016/5/14/chartex" xmlns:mc="http://schemas.openxmlformats.org/markup-compatibility/2006" xmlns:aink="http://schemas.microsoft.com/office/drawing/2016/ink" xmlns:am3d="http://schemas.microsoft.com/office/drawing/2017/model3d" xmlns:o="urn:schemas-microsoft-com:office:office" xmlns:oel="http://schemas.microsoft.com/office/2019/extlst" xmlns:r="http://schemas.openxmlformats.org/officeDocument/2006/relationships" xmlns:m="http://schemas.openxmlformats.org/officeDocument/2006/math" xmlns:v="urn:schemas-microsoft-com:vml" xmlns:wp14="http://schemas.microsoft.com/office/word/2010/wordprocessingDrawing" xmlns:wp="http://schemas.openxmlformats.org/drawingml/2006/wordprocessingDrawing" xmlns:w10="urn:schemas-microsoft-com:office:word" xmlns:w="http://schemas.openxmlformats.org/wordprocessingml/2006/main" xmlns:w14="http://schemas.microsoft.com/office/word/2010/wordml" xmlns:w15="http://schemas.microsoft.com/office/word/2012/wordml" xmlns:w16cex="http://schemas.microsoft.com/office/word/2018/wordml/cex" xmlns:w16cid="http://schemas.microsoft.com/office/word/2016/wordml/cid" xmlns:w16="http://schemas.microsoft.com/office/word/2018/wordml" xmlns:w16du="http://schemas.microsoft.com/office/word/2023/wordml/word16du" xmlns:w16sdtdh="http://schemas.microsoft.com/office/word/2020/wordml/sdtdatahash" xmlns:w16sdtfl="http://schemas.microsoft.com/office/word/2024/wordml/sdtformatlock" xmlns:w16se="http://schemas.microsoft.com/office/word/2015/wordml/symex" xmlns:wpg="http://schemas.microsoft.com/office/word/2010/wordprocessingGroup" xmlns:wpi="http://schemas.microsoft.com/office/word/2010/wordprocessingInk" xmlns:wne="http://schemas.microsoft.com/office/word/2006/wordml" xmlns:wps="http://schemas.microsoft.com/office/word/2010/wordprocessingShape" mc:Ignorable="w14 w15 w16se w16cid w16 w16cex w16sdtdh w16sdtfl w16du wp14">
   <w:endnote w:type="separator" w:id="-1">
     <w:p>
       <w:pPr>
@@ -6615,7 +9080,7 @@
 </file>
 
 <file path=word/footer1.xml><?xml version="1.0" encoding="utf-8"?>
-<w:ftr xmlns:wpc="http://schemas.microsoft.com/office/word/2010/wordprocessingCanvas" xmlns:cx="http://schemas.microsoft.com/office/drawing/2014/chartex" xmlns:cx1="http://schemas.microsoft.com/office/drawing/2015/9/8/chartex" xmlns:cx2="http://schemas.microsoft.com/office/drawing/2015/10/21/chartex" xmlns:cx3="http://schemas.microsoft.com/office/drawing/2016/5/9/chartex" xmlns:cx4="http://schemas.microsoft.com/office/drawing/2016/5/10/chartex" xmlns:cx5="http://schemas.microsoft.com/office/drawing/2016/5/11/chartex" xmlns:cx6="http://schemas.microsoft.com/office/drawing/2016/5/12/chartex" xmlns:cx7="http://schemas.microsoft.com/office/drawing/2016/5/13/chartex" xmlns:cx8="http://schemas.microsoft.com/office/drawing/2016/5/14/chartex" xmlns:mc="http://schemas.openxmlformats.org/markup-compatibility/2006" xmlns:aink="http://schemas.microsoft.com/office/drawing/2016/ink" xmlns:am3d="http://schemas.microsoft.com/office/drawing/2017/model3d" xmlns:o="urn:schemas-microsoft-com:office:office" xmlns:oel="http://schemas.microsoft.com/office/2019/extlst" xmlns:r="http://schemas.openxmlformats.org/officeDocument/2006/relationships" xmlns:m="http://schemas.openxmlformats.org/officeDocument/2006/math" xmlns:v="urn:schemas-microsoft-com:vml" xmlns:wp14="http://schemas.microsoft.com/office/word/2010/wordprocessingDrawing" xmlns:wp="http://schemas.openxmlformats.org/drawingml/2006/wordprocessingDrawing" xmlns:w10="urn:schemas-microsoft-com:office:word" xmlns:w="http://schemas.openxmlformats.org/wordprocessingml/2006/main" xmlns:w14="http://schemas.microsoft.com/office/word/2010/wordml" xmlns:w15="http://schemas.microsoft.com/office/word/2012/wordml" xmlns:w16cex="http://schemas.microsoft.com/office/word/2018/wordml/cex" xmlns:w16cid="http://schemas.microsoft.com/office/word/2016/wordml/cid" xmlns:w16="http://schemas.microsoft.com/office/word/2018/wordml" xmlns:w16du="http://schemas.microsoft.com/office/word/2023/wordml/word16du" xmlns:w16sdtdh="http://schemas.microsoft.com/office/word/2020/wordml/sdtdatahash" xmlns:w16se="http://schemas.microsoft.com/office/word/2015/wordml/symex" xmlns:wpg="http://schemas.microsoft.com/office/word/2010/wordprocessingGroup" xmlns:wpi="http://schemas.microsoft.com/office/word/2010/wordprocessingInk" xmlns:wne="http://schemas.microsoft.com/office/word/2006/wordml" xmlns:wps="http://schemas.microsoft.com/office/word/2010/wordprocessingShape" mc:Ignorable="w14 w15 w16se w16cid w16 w16cex w16sdtdh w16du wp14">
+<w:ftr xmlns:wpc="http://schemas.microsoft.com/office/word/2010/wordprocessingCanvas" xmlns:cx="http://schemas.microsoft.com/office/drawing/2014/chartex" xmlns:cx1="http://schemas.microsoft.com/office/drawing/2015/9/8/chartex" xmlns:cx2="http://schemas.microsoft.com/office/drawing/2015/10/21/chartex" xmlns:cx3="http://schemas.microsoft.com/office/drawing/2016/5/9/chartex" xmlns:cx4="http://schemas.microsoft.com/office/drawing/2016/5/10/chartex" xmlns:cx5="http://schemas.microsoft.com/office/drawing/2016/5/11/chartex" xmlns:cx6="http://schemas.microsoft.com/office/drawing/2016/5/12/chartex" xmlns:cx7="http://schemas.microsoft.com/office/drawing/2016/5/13/chartex" xmlns:cx8="http://schemas.microsoft.com/office/drawing/2016/5/14/chartex" xmlns:mc="http://schemas.openxmlformats.org/markup-compatibility/2006" xmlns:aink="http://schemas.microsoft.com/office/drawing/2016/ink" xmlns:am3d="http://schemas.microsoft.com/office/drawing/2017/model3d" xmlns:o="urn:schemas-microsoft-com:office:office" xmlns:oel="http://schemas.microsoft.com/office/2019/extlst" xmlns:r="http://schemas.openxmlformats.org/officeDocument/2006/relationships" xmlns:m="http://schemas.openxmlformats.org/officeDocument/2006/math" xmlns:v="urn:schemas-microsoft-com:vml" xmlns:wp14="http://schemas.microsoft.com/office/word/2010/wordprocessingDrawing" xmlns:wp="http://schemas.openxmlformats.org/drawingml/2006/wordprocessingDrawing" xmlns:w10="urn:schemas-microsoft-com:office:word" xmlns:w="http://schemas.openxmlformats.org/wordprocessingml/2006/main" xmlns:w14="http://schemas.microsoft.com/office/word/2010/wordml" xmlns:w15="http://schemas.microsoft.com/office/word/2012/wordml" xmlns:w16cex="http://schemas.microsoft.com/office/word/2018/wordml/cex" xmlns:w16cid="http://schemas.microsoft.com/office/word/2016/wordml/cid" xmlns:w16="http://schemas.microsoft.com/office/word/2018/wordml" xmlns:w16du="http://schemas.microsoft.com/office/word/2023/wordml/word16du" xmlns:w16sdtdh="http://schemas.microsoft.com/office/word/2020/wordml/sdtdatahash" xmlns:w16sdtfl="http://schemas.microsoft.com/office/word/2024/wordml/sdtformatlock" xmlns:w16se="http://schemas.microsoft.com/office/word/2015/wordml/symex" xmlns:wpg="http://schemas.microsoft.com/office/word/2010/wordprocessingGroup" xmlns:wpi="http://schemas.microsoft.com/office/word/2010/wordprocessingInk" xmlns:wne="http://schemas.microsoft.com/office/word/2006/wordml" xmlns:wps="http://schemas.microsoft.com/office/word/2010/wordprocessingShape" mc:Ignorable="w14 w15 w16se w16cid w16 w16cex w16sdtdh w16sdtfl w16du wp14">
   <w:p>
     <w:pPr>
       <w:pBdr>
@@ -6688,7 +9153,7 @@
             </wp:anchor>
           </w:drawing>
         </mc:Choice>
-        <mc:Fallback xmlns:cr="http://schemas.microsoft.com/office/comments/2020/reactions" xmlns="http://schemas.microsoft.com/office/tasks/2019/documenttasks" xmlns:dgm="http://schemas.openxmlformats.org/drawingml/2006/diagram" xmlns:lc="http://schemas.openxmlformats.org/drawingml/2006/lockedCanvas" xmlns:c="http://schemas.openxmlformats.org/drawingml/2006/chart" xmlns:pic="http://schemas.openxmlformats.org/drawingml/2006/picture" xmlns:a="http://schemas.openxmlformats.org/drawingml/2006/main" xmlns:sl="http://schemas.openxmlformats.org/schemaLibrary/2006/main">
+        <mc:Fallback xmlns:sl="http://schemas.openxmlformats.org/schemaLibrary/2006/main" xmlns:a="http://schemas.openxmlformats.org/drawingml/2006/main" xmlns:pic="http://schemas.openxmlformats.org/drawingml/2006/picture" xmlns:c="http://schemas.openxmlformats.org/drawingml/2006/chart" xmlns:lc="http://schemas.openxmlformats.org/drawingml/2006/lockedCanvas" xmlns:dgm="http://schemas.openxmlformats.org/drawingml/2006/diagram" xmlns="http://schemas.microsoft.com/office/tasks/2019/documenttasks" xmlns:cr="http://schemas.microsoft.com/office/comments/2020/reactions">
           <w:drawing>
             <wp:anchor allowOverlap="1" behindDoc="0" distB="4294967295" distT="4294967295" distL="114300" distR="114300" hidden="0" layoutInCell="1" locked="0" relativeHeight="0" simplePos="0">
               <wp:simplePos x="0" y="0"/>
@@ -6737,7 +9202,7 @@
 </file>
 
 <file path=word/footnotes.xml><?xml version="1.0" encoding="utf-8"?>
-<w:footnotes xmlns:wpc="http://schemas.microsoft.com/office/word/2010/wordprocessingCanvas" xmlns:cx="http://schemas.microsoft.com/office/drawing/2014/chartex" xmlns:cx1="http://schemas.microsoft.com/office/drawing/2015/9/8/chartex" xmlns:cx2="http://schemas.microsoft.com/office/drawing/2015/10/21/chartex" xmlns:cx3="http://schemas.microsoft.com/office/drawing/2016/5/9/chartex" xmlns:cx4="http://schemas.microsoft.com/office/drawing/2016/5/10/chartex" xmlns:cx5="http://schemas.microsoft.com/office/drawing/2016/5/11/chartex" xmlns:cx6="http://schemas.microsoft.com/office/drawing/2016/5/12/chartex" xmlns:cx7="http://schemas.microsoft.com/office/drawing/2016/5/13/chartex" xmlns:cx8="http://schemas.microsoft.com/office/drawing/2016/5/14/chartex" xmlns:mc="http://schemas.openxmlformats.org/markup-compatibility/2006" xmlns:aink="http://schemas.microsoft.com/office/drawing/2016/ink" xmlns:am3d="http://schemas.microsoft.com/office/drawing/2017/model3d" xmlns:o="urn:schemas-microsoft-com:office:office" xmlns:oel="http://schemas.microsoft.com/office/2019/extlst" xmlns:r="http://schemas.openxmlformats.org/officeDocument/2006/relationships" xmlns:m="http://schemas.openxmlformats.org/officeDocument/2006/math" xmlns:v="urn:schemas-microsoft-com:vml" xmlns:wp14="http://schemas.microsoft.com/office/word/2010/wordprocessingDrawing" xmlns:wp="http://schemas.openxmlformats.org/drawingml/2006/wordprocessingDrawing" xmlns:w10="urn:schemas-microsoft-com:office:word" xmlns:w="http://schemas.openxmlformats.org/wordprocessingml/2006/main" xmlns:w14="http://schemas.microsoft.com/office/word/2010/wordml" xmlns:w15="http://schemas.microsoft.com/office/word/2012/wordml" xmlns:w16cex="http://schemas.microsoft.com/office/word/2018/wordml/cex" xmlns:w16cid="http://schemas.microsoft.com/office/word/2016/wordml/cid" xmlns:w16="http://schemas.microsoft.com/office/word/2018/wordml" xmlns:w16du="http://schemas.microsoft.com/office/word/2023/wordml/word16du" xmlns:w16sdtdh="http://schemas.microsoft.com/office/word/2020/wordml/sdtdatahash" xmlns:w16se="http://schemas.microsoft.com/office/word/2015/wordml/symex" xmlns:wpg="http://schemas.microsoft.com/office/word/2010/wordprocessingGroup" xmlns:wpi="http://schemas.microsoft.com/office/word/2010/wordprocessingInk" xmlns:wne="http://schemas.microsoft.com/office/word/2006/wordml" xmlns:wps="http://schemas.microsoft.com/office/word/2010/wordprocessingShape" mc:Ignorable="w14 w15 w16se w16cid w16 w16cex w16sdtdh w16du wp14">
+<w:footnotes xmlns:wpc="http://schemas.microsoft.com/office/word/2010/wordprocessingCanvas" xmlns:cx="http://schemas.microsoft.com/office/drawing/2014/chartex" xmlns:cx1="http://schemas.microsoft.com/office/drawing/2015/9/8/chartex" xmlns:cx2="http://schemas.microsoft.com/office/drawing/2015/10/21/chartex" xmlns:cx3="http://schemas.microsoft.com/office/drawing/2016/5/9/chartex" xmlns:cx4="http://schemas.microsoft.com/office/drawing/2016/5/10/chartex" xmlns:cx5="http://schemas.microsoft.com/office/drawing/2016/5/11/chartex" xmlns:cx6="http://schemas.microsoft.com/office/drawing/2016/5/12/chartex" xmlns:cx7="http://schemas.microsoft.com/office/drawing/2016/5/13/chartex" xmlns:cx8="http://schemas.microsoft.com/office/drawing/2016/5/14/chartex" xmlns:mc="http://schemas.openxmlformats.org/markup-compatibility/2006" xmlns:aink="http://schemas.microsoft.com/office/drawing/2016/ink" xmlns:am3d="http://schemas.microsoft.com/office/drawing/2017/model3d" xmlns:o="urn:schemas-microsoft-com:office:office" xmlns:oel="http://schemas.microsoft.com/office/2019/extlst" xmlns:r="http://schemas.openxmlformats.org/officeDocument/2006/relationships" xmlns:m="http://schemas.openxmlformats.org/officeDocument/2006/math" xmlns:v="urn:schemas-microsoft-com:vml" xmlns:wp14="http://schemas.microsoft.com/office/word/2010/wordprocessingDrawing" xmlns:wp="http://schemas.openxmlformats.org/drawingml/2006/wordprocessingDrawing" xmlns:w10="urn:schemas-microsoft-com:office:word" xmlns:w="http://schemas.openxmlformats.org/wordprocessingml/2006/main" xmlns:w14="http://schemas.microsoft.com/office/word/2010/wordml" xmlns:w15="http://schemas.microsoft.com/office/word/2012/wordml" xmlns:w16cex="http://schemas.microsoft.com/office/word/2018/wordml/cex" xmlns:w16cid="http://schemas.microsoft.com/office/word/2016/wordml/cid" xmlns:w16="http://schemas.microsoft.com/office/word/2018/wordml" xmlns:w16du="http://schemas.microsoft.com/office/word/2023/wordml/word16du" xmlns:w16sdtdh="http://schemas.microsoft.com/office/word/2020/wordml/sdtdatahash" xmlns:w16sdtfl="http://schemas.microsoft.com/office/word/2024/wordml/sdtformatlock" xmlns:w16se="http://schemas.microsoft.com/office/word/2015/wordml/symex" xmlns:wpg="http://schemas.microsoft.com/office/word/2010/wordprocessingGroup" xmlns:wpi="http://schemas.microsoft.com/office/word/2010/wordprocessingInk" xmlns:wne="http://schemas.microsoft.com/office/word/2006/wordml" xmlns:wps="http://schemas.microsoft.com/office/word/2010/wordprocessingShape" mc:Ignorable="w14 w15 w16se w16cid w16 w16cex w16sdtdh w16sdtfl w16du wp14">
   <w:footnote w:type="separator" w:id="-1">
     <w:p>
       <w:pPr>
@@ -6762,7 +9227,7 @@
 </file>
 
 <file path=word/header1.xml><?xml version="1.0" encoding="utf-8"?>
-<w:hdr xmlns:wpc="http://schemas.microsoft.com/office/word/2010/wordprocessingCanvas" xmlns:cx="http://schemas.microsoft.com/office/drawing/2014/chartex" xmlns:cx1="http://schemas.microsoft.com/office/drawing/2015/9/8/chartex" xmlns:cx2="http://schemas.microsoft.com/office/drawing/2015/10/21/chartex" xmlns:cx3="http://schemas.microsoft.com/office/drawing/2016/5/9/chartex" xmlns:cx4="http://schemas.microsoft.com/office/drawing/2016/5/10/chartex" xmlns:cx5="http://schemas.microsoft.com/office/drawing/2016/5/11/chartex" xmlns:cx6="http://schemas.microsoft.com/office/drawing/2016/5/12/chartex" xmlns:cx7="http://schemas.microsoft.com/office/drawing/2016/5/13/chartex" xmlns:cx8="http://schemas.microsoft.com/office/drawing/2016/5/14/chartex" xmlns:mc="http://schemas.openxmlformats.org/markup-compatibility/2006" xmlns:aink="http://schemas.microsoft.com/office/drawing/2016/ink" xmlns:am3d="http://schemas.microsoft.com/office/drawing/2017/model3d" xmlns:o="urn:schemas-microsoft-com:office:office" xmlns:oel="http://schemas.microsoft.com/office/2019/extlst" xmlns:r="http://schemas.openxmlformats.org/officeDocument/2006/relationships" xmlns:m="http://schemas.openxmlformats.org/officeDocument/2006/math" xmlns:v="urn:schemas-microsoft-com:vml" xmlns:wp14="http://schemas.microsoft.com/office/word/2010/wordprocessingDrawing" xmlns:wp="http://schemas.openxmlformats.org/drawingml/2006/wordprocessingDrawing" xmlns:w10="urn:schemas-microsoft-com:office:word" xmlns:w="http://schemas.openxmlformats.org/wordprocessingml/2006/main" xmlns:w14="http://schemas.microsoft.com/office/word/2010/wordml" xmlns:w15="http://schemas.microsoft.com/office/word/2012/wordml" xmlns:w16cex="http://schemas.microsoft.com/office/word/2018/wordml/cex" xmlns:w16cid="http://schemas.microsoft.com/office/word/2016/wordml/cid" xmlns:w16="http://schemas.microsoft.com/office/word/2018/wordml" xmlns:w16du="http://schemas.microsoft.com/office/word/2023/wordml/word16du" xmlns:w16sdtdh="http://schemas.microsoft.com/office/word/2020/wordml/sdtdatahash" xmlns:w16se="http://schemas.microsoft.com/office/word/2015/wordml/symex" xmlns:wpg="http://schemas.microsoft.com/office/word/2010/wordprocessingGroup" xmlns:wpi="http://schemas.microsoft.com/office/word/2010/wordprocessingInk" xmlns:wne="http://schemas.microsoft.com/office/word/2006/wordml" xmlns:wps="http://schemas.microsoft.com/office/word/2010/wordprocessingShape" mc:Ignorable="w14 w15 w16se w16cid w16 w16cex w16sdtdh w16du wp14">
+<w:hdr xmlns:wpc="http://schemas.microsoft.com/office/word/2010/wordprocessingCanvas" xmlns:cx="http://schemas.microsoft.com/office/drawing/2014/chartex" xmlns:cx1="http://schemas.microsoft.com/office/drawing/2015/9/8/chartex" xmlns:cx2="http://schemas.microsoft.com/office/drawing/2015/10/21/chartex" xmlns:cx3="http://schemas.microsoft.com/office/drawing/2016/5/9/chartex" xmlns:cx4="http://schemas.microsoft.com/office/drawing/2016/5/10/chartex" xmlns:cx5="http://schemas.microsoft.com/office/drawing/2016/5/11/chartex" xmlns:cx6="http://schemas.microsoft.com/office/drawing/2016/5/12/chartex" xmlns:cx7="http://schemas.microsoft.com/office/drawing/2016/5/13/chartex" xmlns:cx8="http://schemas.microsoft.com/office/drawing/2016/5/14/chartex" xmlns:mc="http://schemas.openxmlformats.org/markup-compatibility/2006" xmlns:aink="http://schemas.microsoft.com/office/drawing/2016/ink" xmlns:am3d="http://schemas.microsoft.com/office/drawing/2017/model3d" xmlns:o="urn:schemas-microsoft-com:office:office" xmlns:oel="http://schemas.microsoft.com/office/2019/extlst" xmlns:r="http://schemas.openxmlformats.org/officeDocument/2006/relationships" xmlns:m="http://schemas.openxmlformats.org/officeDocument/2006/math" xmlns:v="urn:schemas-microsoft-com:vml" xmlns:wp14="http://schemas.microsoft.com/office/word/2010/wordprocessingDrawing" xmlns:wp="http://schemas.openxmlformats.org/drawingml/2006/wordprocessingDrawing" xmlns:w10="urn:schemas-microsoft-com:office:word" xmlns:w="http://schemas.openxmlformats.org/wordprocessingml/2006/main" xmlns:w14="http://schemas.microsoft.com/office/word/2010/wordml" xmlns:w15="http://schemas.microsoft.com/office/word/2012/wordml" xmlns:w16cex="http://schemas.microsoft.com/office/word/2018/wordml/cex" xmlns:w16cid="http://schemas.microsoft.com/office/word/2016/wordml/cid" xmlns:w16="http://schemas.microsoft.com/office/word/2018/wordml" xmlns:w16du="http://schemas.microsoft.com/office/word/2023/wordml/word16du" xmlns:w16sdtdh="http://schemas.microsoft.com/office/word/2020/wordml/sdtdatahash" xmlns:w16sdtfl="http://schemas.microsoft.com/office/word/2024/wordml/sdtformatlock" xmlns:w16se="http://schemas.microsoft.com/office/word/2015/wordml/symex" xmlns:wpg="http://schemas.microsoft.com/office/word/2010/wordprocessingGroup" xmlns:wpi="http://schemas.microsoft.com/office/word/2010/wordprocessingInk" xmlns:wne="http://schemas.microsoft.com/office/word/2006/wordml" xmlns:wps="http://schemas.microsoft.com/office/word/2010/wordprocessingShape" mc:Ignorable="w14 w15 w16se w16cid w16 w16cex w16sdtdh w16sdtfl w16du wp14">
   <w:p>
     <w:pPr>
       <w:spacing w:after="0" w:line="240" w:lineRule="auto"/>
@@ -6947,14 +9412,14 @@
         <w:sz w:val="20"/>
         <w:szCs w:val="20"/>
       </w:rPr>
-      <w:t>5</w:t>
+      <w:t>89</w:t>
     </w:r>
     <w:r>
       <w:rPr>
         <w:sz w:val="20"/>
         <w:szCs w:val="20"/>
       </w:rPr>
-      <w:t>0%</w:t>
+      <w:t>%</w:t>
     </w:r>
     <w:r>
       <w:rPr>
@@ -7006,7 +9471,7 @@
             </wp:anchor>
           </w:drawing>
         </mc:Choice>
-        <mc:Fallback xmlns:cr="http://schemas.microsoft.com/office/comments/2020/reactions" xmlns="http://schemas.microsoft.com/office/tasks/2019/documenttasks" xmlns:dgm="http://schemas.openxmlformats.org/drawingml/2006/diagram" xmlns:lc="http://schemas.openxmlformats.org/drawingml/2006/lockedCanvas" xmlns:c="http://schemas.openxmlformats.org/drawingml/2006/chart" xmlns:pic="http://schemas.openxmlformats.org/drawingml/2006/picture" xmlns:a="http://schemas.openxmlformats.org/drawingml/2006/main" xmlns:sl="http://schemas.openxmlformats.org/schemaLibrary/2006/main">
+        <mc:Fallback xmlns:sl="http://schemas.openxmlformats.org/schemaLibrary/2006/main" xmlns:a="http://schemas.openxmlformats.org/drawingml/2006/main" xmlns:pic="http://schemas.openxmlformats.org/drawingml/2006/picture" xmlns:c="http://schemas.openxmlformats.org/drawingml/2006/chart" xmlns:lc="http://schemas.openxmlformats.org/drawingml/2006/lockedCanvas" xmlns:dgm="http://schemas.openxmlformats.org/drawingml/2006/diagram" xmlns="http://schemas.microsoft.com/office/tasks/2019/documenttasks" xmlns:cr="http://schemas.microsoft.com/office/comments/2020/reactions">
           <w:drawing>
             <wp:anchor allowOverlap="1" behindDoc="0" distB="4294967295" distT="4294967295" distL="114300" distR="114300" hidden="0" layoutInCell="1" locked="0" relativeHeight="0" simplePos="0">
               <wp:simplePos x="0" y="0"/>
@@ -7076,7 +9541,7 @@
 </file>
 
 <file path=word/numbering.xml><?xml version="1.0" encoding="utf-8"?>
-<w:numbering xmlns:wpc="http://schemas.microsoft.com/office/word/2010/wordprocessingCanvas" xmlns:cx="http://schemas.microsoft.com/office/drawing/2014/chartex" xmlns:cx1="http://schemas.microsoft.com/office/drawing/2015/9/8/chartex" xmlns:cx2="http://schemas.microsoft.com/office/drawing/2015/10/21/chartex" xmlns:cx3="http://schemas.microsoft.com/office/drawing/2016/5/9/chartex" xmlns:cx4="http://schemas.microsoft.com/office/drawing/2016/5/10/chartex" xmlns:cx5="http://schemas.microsoft.com/office/drawing/2016/5/11/chartex" xmlns:cx6="http://schemas.microsoft.com/office/drawing/2016/5/12/chartex" xmlns:cx7="http://schemas.microsoft.com/office/drawing/2016/5/13/chartex" xmlns:cx8="http://schemas.microsoft.com/office/drawing/2016/5/14/chartex" xmlns:mc="http://schemas.openxmlformats.org/markup-compatibility/2006" xmlns:aink="http://schemas.microsoft.com/office/drawing/2016/ink" xmlns:am3d="http://schemas.microsoft.com/office/drawing/2017/model3d" xmlns:o="urn:schemas-microsoft-com:office:office" xmlns:oel="http://schemas.microsoft.com/office/2019/extlst" xmlns:r="http://schemas.openxmlformats.org/officeDocument/2006/relationships" xmlns:m="http://schemas.openxmlformats.org/officeDocument/2006/math" xmlns:v="urn:schemas-microsoft-com:vml" xmlns:wp14="http://schemas.microsoft.com/office/word/2010/wordprocessingDrawing" xmlns:wp="http://schemas.openxmlformats.org/drawingml/2006/wordprocessingDrawing" xmlns:w10="urn:schemas-microsoft-com:office:word" xmlns:w="http://schemas.openxmlformats.org/wordprocessingml/2006/main" xmlns:w14="http://schemas.microsoft.com/office/word/2010/wordml" xmlns:w15="http://schemas.microsoft.com/office/word/2012/wordml" xmlns:w16cex="http://schemas.microsoft.com/office/word/2018/wordml/cex" xmlns:w16cid="http://schemas.microsoft.com/office/word/2016/wordml/cid" xmlns:w16="http://schemas.microsoft.com/office/word/2018/wordml" xmlns:w16du="http://schemas.microsoft.com/office/word/2023/wordml/word16du" xmlns:w16sdtdh="http://schemas.microsoft.com/office/word/2020/wordml/sdtdatahash" xmlns:w16se="http://schemas.microsoft.com/office/word/2015/wordml/symex" xmlns:wpg="http://schemas.microsoft.com/office/word/2010/wordprocessingGroup" xmlns:wpi="http://schemas.microsoft.com/office/word/2010/wordprocessingInk" xmlns:wne="http://schemas.microsoft.com/office/word/2006/wordml" xmlns:wps="http://schemas.microsoft.com/office/word/2010/wordprocessingShape" mc:Ignorable="w14 w15 w16se w16cid w16 w16cex w16sdtdh w16du wp14">
+<w:numbering xmlns:wpc="http://schemas.microsoft.com/office/word/2010/wordprocessingCanvas" xmlns:cx="http://schemas.microsoft.com/office/drawing/2014/chartex" xmlns:cx1="http://schemas.microsoft.com/office/drawing/2015/9/8/chartex" xmlns:cx2="http://schemas.microsoft.com/office/drawing/2015/10/21/chartex" xmlns:cx3="http://schemas.microsoft.com/office/drawing/2016/5/9/chartex" xmlns:cx4="http://schemas.microsoft.com/office/drawing/2016/5/10/chartex" xmlns:cx5="http://schemas.microsoft.com/office/drawing/2016/5/11/chartex" xmlns:cx6="http://schemas.microsoft.com/office/drawing/2016/5/12/chartex" xmlns:cx7="http://schemas.microsoft.com/office/drawing/2016/5/13/chartex" xmlns:cx8="http://schemas.microsoft.com/office/drawing/2016/5/14/chartex" xmlns:mc="http://schemas.openxmlformats.org/markup-compatibility/2006" xmlns:aink="http://schemas.microsoft.com/office/drawing/2016/ink" xmlns:am3d="http://schemas.microsoft.com/office/drawing/2017/model3d" xmlns:o="urn:schemas-microsoft-com:office:office" xmlns:oel="http://schemas.microsoft.com/office/2019/extlst" xmlns:r="http://schemas.openxmlformats.org/officeDocument/2006/relationships" xmlns:m="http://schemas.openxmlformats.org/officeDocument/2006/math" xmlns:v="urn:schemas-microsoft-com:vml" xmlns:wp14="http://schemas.microsoft.com/office/word/2010/wordprocessingDrawing" xmlns:wp="http://schemas.openxmlformats.org/drawingml/2006/wordprocessingDrawing" xmlns:w10="urn:schemas-microsoft-com:office:word" xmlns:w="http://schemas.openxmlformats.org/wordprocessingml/2006/main" xmlns:w14="http://schemas.microsoft.com/office/word/2010/wordml" xmlns:w15="http://schemas.microsoft.com/office/word/2012/wordml" xmlns:w16cex="http://schemas.microsoft.com/office/word/2018/wordml/cex" xmlns:w16cid="http://schemas.microsoft.com/office/word/2016/wordml/cid" xmlns:w16="http://schemas.microsoft.com/office/word/2018/wordml" xmlns:w16du="http://schemas.microsoft.com/office/word/2023/wordml/word16du" xmlns:w16sdtdh="http://schemas.microsoft.com/office/word/2020/wordml/sdtdatahash" xmlns:w16sdtfl="http://schemas.microsoft.com/office/word/2024/wordml/sdtformatlock" xmlns:w16se="http://schemas.microsoft.com/office/word/2015/wordml/symex" xmlns:wpg="http://schemas.microsoft.com/office/word/2010/wordprocessingGroup" xmlns:wpi="http://schemas.microsoft.com/office/word/2010/wordprocessingInk" xmlns:wne="http://schemas.microsoft.com/office/word/2006/wordml" xmlns:wps="http://schemas.microsoft.com/office/word/2010/wordprocessingShape" mc:Ignorable="w14 w15 w16se w16cid w16 w16cex w16sdtdh w16sdtfl w16du wp14">
   <w:abstractNum w:abstractNumId="0" w15:restartNumberingAfterBreak="0">
     <w:nsid w:val="3766070A"/>
     <w:multiLevelType w:val="multilevel"/>
@@ -7197,7 +9662,7 @@
 </file>
 
 <file path=word/styles.xml><?xml version="1.0" encoding="utf-8"?>
-<w:styles xmlns:mc="http://schemas.openxmlformats.org/markup-compatibility/2006" xmlns:r="http://schemas.openxmlformats.org/officeDocument/2006/relationships" xmlns:w="http://schemas.openxmlformats.org/wordprocessingml/2006/main" xmlns:w14="http://schemas.microsoft.com/office/word/2010/wordml" xmlns:w15="http://schemas.microsoft.com/office/word/2012/wordml" xmlns:w16cex="http://schemas.microsoft.com/office/word/2018/wordml/cex" xmlns:w16cid="http://schemas.microsoft.com/office/word/2016/wordml/cid" xmlns:w16="http://schemas.microsoft.com/office/word/2018/wordml" xmlns:w16du="http://schemas.microsoft.com/office/word/2023/wordml/word16du" xmlns:w16sdtdh="http://schemas.microsoft.com/office/word/2020/wordml/sdtdatahash" xmlns:w16se="http://schemas.microsoft.com/office/word/2015/wordml/symex" mc:Ignorable="w14 w15 w16se w16cid w16 w16cex w16sdtdh w16du">
+<w:styles xmlns:mc="http://schemas.openxmlformats.org/markup-compatibility/2006" xmlns:r="http://schemas.openxmlformats.org/officeDocument/2006/relationships" xmlns:w="http://schemas.openxmlformats.org/wordprocessingml/2006/main" xmlns:w14="http://schemas.microsoft.com/office/word/2010/wordml" xmlns:w15="http://schemas.microsoft.com/office/word/2012/wordml" xmlns:w16cex="http://schemas.microsoft.com/office/word/2018/wordml/cex" xmlns:w16cid="http://schemas.microsoft.com/office/word/2016/wordml/cid" xmlns:w16="http://schemas.microsoft.com/office/word/2018/wordml" xmlns:w16du="http://schemas.microsoft.com/office/word/2023/wordml/word16du" xmlns:w16sdtdh="http://schemas.microsoft.com/office/word/2020/wordml/sdtdatahash" xmlns:w16sdtfl="http://schemas.microsoft.com/office/word/2024/wordml/sdtformatlock" xmlns:w16se="http://schemas.microsoft.com/office/word/2015/wordml/symex" mc:Ignorable="w14 w15 w16se w16cid w16 w16cex w16sdtdh w16sdtfl w16du">
   <w:docDefaults>
     <w:rPrDefault>
       <w:rPr>
@@ -7594,6 +10059,7 @@
   <w:style w:type="paragraph" w:default="1" w:styleId="Normal">
     <w:name w:val="Normal"/>
     <w:qFormat/>
+    <w:rsid w:val="001E3CAA"/>
   </w:style>
   <w:style w:type="paragraph" w:styleId="Ttulo1">
     <w:name w:val="heading 1"/>

</xml_diff>